<commit_message>
Final için uygulama kodları, apk, ve oyun içi resimler eklendi
</commit_message>
<xml_diff>
--- a/belgeler/Swot analizi.docx
+++ b/belgeler/Swot analizi.docx
@@ -4,76 +4,59 @@
   <w:body>
     <w:p>
       <w:pPr>
-        <w:spacing w:before="100" w:beforeAutospacing="1" w:after="100" w:afterAutospacing="1" w:line="240" w:lineRule="auto"/>
-        <w:outlineLvl w:val="1"/>
-        <w:rPr>
-          <w:rFonts w:ascii="Times New Roman" w:eastAsia="Times New Roman" w:hAnsi="Times New Roman" w:cs="Times New Roman"/>
+        <w:pStyle w:val="Balk3"/>
+      </w:pPr>
+      <w:r>
+        <w:rPr>
+          <w:rStyle w:val="Gl"/>
           <w:b/>
           <w:bCs/>
-          <w:sz w:val="36"/>
-          <w:szCs w:val="36"/>
-          <w:lang w:eastAsia="tr-TR"/>
-        </w:rPr>
-      </w:pPr>
-      <w:r>
-        <w:rPr>
-          <w:rFonts w:ascii="Times New Roman" w:eastAsia="Times New Roman" w:hAnsi="Times New Roman" w:cs="Times New Roman"/>
-          <w:b/>
-          <w:bCs/>
-          <w:sz w:val="36"/>
-          <w:szCs w:val="36"/>
-          <w:lang w:eastAsia="tr-TR"/>
         </w:rPr>
         <w:t>SWOT Analizi</w:t>
       </w:r>
     </w:p>
     <w:p>
       <w:pPr>
-        <w:spacing w:before="100" w:beforeAutospacing="1" w:after="100" w:afterAutospacing="1" w:line="240" w:lineRule="auto"/>
-        <w:outlineLvl w:val="2"/>
-        <w:rPr>
-          <w:rFonts w:ascii="Times New Roman" w:eastAsia="Times New Roman" w:hAnsi="Times New Roman" w:cs="Times New Roman"/>
-          <w:b/>
-          <w:bCs/>
-          <w:sz w:val="27"/>
-          <w:szCs w:val="27"/>
-          <w:lang w:eastAsia="tr-TR"/>
-        </w:rPr>
-      </w:pPr>
-      <w:r>
-        <w:rPr>
-          <w:rFonts w:ascii="Times New Roman" w:eastAsia="Times New Roman" w:hAnsi="Times New Roman" w:cs="Times New Roman"/>
-          <w:b/>
-          <w:bCs/>
-          <w:sz w:val="27"/>
-          <w:szCs w:val="27"/>
-          <w:lang w:eastAsia="tr-TR"/>
-        </w:rPr>
-        <w:t>1. Güçlü Yönler (Strengths)</w:t>
+        <w:pStyle w:val="Balk4"/>
+      </w:pPr>
+      <w:r>
+        <w:rPr>
+          <w:rStyle w:val="Gl"/>
+          <w:b w:val="0"/>
+          <w:bCs w:val="0"/>
+        </w:rPr>
+        <w:t>1. Güçlü Yönler (</w:t>
+      </w:r>
+      <w:proofErr w:type="spellStart"/>
+      <w:r>
+        <w:rPr>
+          <w:rStyle w:val="Gl"/>
+          <w:b w:val="0"/>
+          <w:bCs w:val="0"/>
+        </w:rPr>
+        <w:t>Strengths</w:t>
+      </w:r>
+      <w:proofErr w:type="spellEnd"/>
+      <w:r>
+        <w:rPr>
+          <w:rStyle w:val="Gl"/>
+          <w:b w:val="0"/>
+          <w:bCs w:val="0"/>
+        </w:rPr>
+        <w:t>)</w:t>
       </w:r>
     </w:p>
     <w:p>
       <w:pPr>
         <w:numPr>
           <w:ilvl w:val="0"/>
-          <w:numId w:val="1"/>
-        </w:numPr>
-        <w:spacing w:before="100" w:beforeAutospacing="1" w:after="100" w:afterAutospacing="1" w:line="240" w:lineRule="auto"/>
-        <w:rPr>
-          <w:rFonts w:ascii="Times New Roman" w:eastAsia="Times New Roman" w:hAnsi="Times New Roman" w:cs="Times New Roman"/>
-          <w:sz w:val="24"/>
-          <w:szCs w:val="24"/>
-          <w:lang w:eastAsia="tr-TR"/>
-        </w:rPr>
-      </w:pPr>
-      <w:r>
-        <w:rPr>
-          <w:rFonts w:ascii="Times New Roman" w:eastAsia="Times New Roman" w:hAnsi="Times New Roman" w:cs="Times New Roman"/>
-          <w:b/>
-          <w:bCs/>
-          <w:sz w:val="24"/>
-          <w:szCs w:val="24"/>
-          <w:lang w:eastAsia="tr-TR"/>
+          <w:numId w:val="5"/>
+        </w:numPr>
+        <w:spacing w:before="100" w:beforeAutospacing="1" w:after="100" w:afterAutospacing="1" w:line="240" w:lineRule="auto"/>
+      </w:pPr>
+      <w:r>
+        <w:rPr>
+          <w:rStyle w:val="Gl"/>
         </w:rPr>
         <w:t>Etkileşimli ve Eğlenceli Deneyim:</w:t>
       </w:r>
@@ -82,146 +65,90 @@
       <w:pPr>
         <w:numPr>
           <w:ilvl w:val="1"/>
-          <w:numId w:val="1"/>
-        </w:numPr>
-        <w:spacing w:before="100" w:beforeAutospacing="1" w:after="100" w:afterAutospacing="1" w:line="240" w:lineRule="auto"/>
-        <w:rPr>
-          <w:rFonts w:ascii="Times New Roman" w:eastAsia="Times New Roman" w:hAnsi="Times New Roman" w:cs="Times New Roman"/>
-          <w:sz w:val="24"/>
-          <w:szCs w:val="24"/>
-          <w:lang w:eastAsia="tr-TR"/>
-        </w:rPr>
-      </w:pPr>
-      <w:r>
-        <w:rPr>
-          <w:rFonts w:ascii="Times New Roman" w:eastAsia="Times New Roman" w:hAnsi="Times New Roman" w:cs="Times New Roman"/>
-          <w:sz w:val="24"/>
-          <w:szCs w:val="24"/>
-          <w:lang w:eastAsia="tr-TR"/>
-        </w:rPr>
-        <w:t>Çocukların ilgisini çekecek, eğlenceli bir artırılmış gerçeklik oyunu sunar.</w:t>
+          <w:numId w:val="5"/>
+        </w:numPr>
+        <w:spacing w:before="100" w:beforeAutospacing="1" w:after="100" w:afterAutospacing="1" w:line="240" w:lineRule="auto"/>
+      </w:pPr>
+      <w:r>
+        <w:t>Kullanıcılara, özellikle çocuklara hitap eden eğlenceli bir artırılmış gerçeklik oyunu sunar.</w:t>
       </w:r>
     </w:p>
     <w:p>
       <w:pPr>
         <w:numPr>
           <w:ilvl w:val="1"/>
-          <w:numId w:val="1"/>
-        </w:numPr>
-        <w:spacing w:before="100" w:beforeAutospacing="1" w:after="100" w:afterAutospacing="1" w:line="240" w:lineRule="auto"/>
-        <w:rPr>
-          <w:rFonts w:ascii="Times New Roman" w:eastAsia="Times New Roman" w:hAnsi="Times New Roman" w:cs="Times New Roman"/>
-          <w:sz w:val="24"/>
-          <w:szCs w:val="24"/>
-          <w:lang w:eastAsia="tr-TR"/>
-        </w:rPr>
-      </w:pPr>
-      <w:r>
-        <w:rPr>
-          <w:rFonts w:ascii="Times New Roman" w:eastAsia="Times New Roman" w:hAnsi="Times New Roman" w:cs="Times New Roman"/>
-          <w:sz w:val="24"/>
-          <w:szCs w:val="24"/>
-          <w:lang w:eastAsia="tr-TR"/>
-        </w:rPr>
-        <w:t>Fiziksel dünyayı sanal nesnelerle birleştirerek etkileyici bir deneyim sağlar.</w:t>
+          <w:numId w:val="5"/>
+        </w:numPr>
+        <w:spacing w:before="100" w:beforeAutospacing="1" w:after="100" w:afterAutospacing="1" w:line="240" w:lineRule="auto"/>
+      </w:pPr>
+      <w:r>
+        <w:t>Fiziksel dünyayı sanal nesnelerle birleştirerek etkileyici ve bağımlılık yaratıcı bir deneyim sağlar.</w:t>
       </w:r>
     </w:p>
     <w:p>
       <w:pPr>
         <w:numPr>
           <w:ilvl w:val="0"/>
-          <w:numId w:val="1"/>
-        </w:numPr>
-        <w:spacing w:before="100" w:beforeAutospacing="1" w:after="100" w:afterAutospacing="1" w:line="240" w:lineRule="auto"/>
-        <w:rPr>
-          <w:rFonts w:ascii="Times New Roman" w:eastAsia="Times New Roman" w:hAnsi="Times New Roman" w:cs="Times New Roman"/>
-          <w:sz w:val="24"/>
-          <w:szCs w:val="24"/>
-          <w:lang w:eastAsia="tr-TR"/>
-        </w:rPr>
-      </w:pPr>
-      <w:r>
-        <w:rPr>
-          <w:rFonts w:ascii="Times New Roman" w:eastAsia="Times New Roman" w:hAnsi="Times New Roman" w:cs="Times New Roman"/>
-          <w:b/>
-          <w:bCs/>
-          <w:sz w:val="24"/>
-          <w:szCs w:val="24"/>
-          <w:lang w:eastAsia="tr-TR"/>
-        </w:rPr>
-        <w:t>Eğitim Potansiyeli:</w:t>
+          <w:numId w:val="5"/>
+        </w:numPr>
+        <w:spacing w:before="100" w:beforeAutospacing="1" w:after="100" w:afterAutospacing="1" w:line="240" w:lineRule="auto"/>
+      </w:pPr>
+      <w:r>
+        <w:rPr>
+          <w:rStyle w:val="Gl"/>
+        </w:rPr>
+        <w:t xml:space="preserve">Kolay </w:t>
+      </w:r>
+      <w:proofErr w:type="spellStart"/>
+      <w:r>
+        <w:rPr>
+          <w:rStyle w:val="Gl"/>
+        </w:rPr>
+        <w:t>Öğrenilebilirlik</w:t>
+      </w:r>
+      <w:proofErr w:type="spellEnd"/>
+      <w:r>
+        <w:rPr>
+          <w:rStyle w:val="Gl"/>
+        </w:rPr>
+        <w:t>:</w:t>
       </w:r>
     </w:p>
     <w:p>
       <w:pPr>
         <w:numPr>
           <w:ilvl w:val="1"/>
-          <w:numId w:val="1"/>
-        </w:numPr>
-        <w:spacing w:before="100" w:beforeAutospacing="1" w:after="100" w:afterAutospacing="1" w:line="240" w:lineRule="auto"/>
-        <w:rPr>
-          <w:rFonts w:ascii="Times New Roman" w:eastAsia="Times New Roman" w:hAnsi="Times New Roman" w:cs="Times New Roman"/>
-          <w:sz w:val="24"/>
-          <w:szCs w:val="24"/>
-          <w:lang w:eastAsia="tr-TR"/>
-        </w:rPr>
-      </w:pPr>
-      <w:r>
-        <w:rPr>
-          <w:rFonts w:ascii="Times New Roman" w:eastAsia="Times New Roman" w:hAnsi="Times New Roman" w:cs="Times New Roman"/>
-          <w:sz w:val="24"/>
-          <w:szCs w:val="24"/>
-          <w:lang w:eastAsia="tr-TR"/>
-        </w:rPr>
-        <w:t>AR teknolojisi sayesinde öğrenme ve eğlenceyi bir araya getirir.</w:t>
+          <w:numId w:val="5"/>
+        </w:numPr>
+        <w:spacing w:before="100" w:beforeAutospacing="1" w:after="100" w:afterAutospacing="1" w:line="240" w:lineRule="auto"/>
+      </w:pPr>
+      <w:r>
+        <w:t>Basit oyun mekaniği sayesinde her yaştan kullanıcı oyuna kolayca adapte olabilir.</w:t>
       </w:r>
     </w:p>
     <w:p>
       <w:pPr>
         <w:numPr>
           <w:ilvl w:val="1"/>
-          <w:numId w:val="1"/>
-        </w:numPr>
-        <w:spacing w:before="100" w:beforeAutospacing="1" w:after="100" w:afterAutospacing="1" w:line="240" w:lineRule="auto"/>
-        <w:rPr>
-          <w:rFonts w:ascii="Times New Roman" w:eastAsia="Times New Roman" w:hAnsi="Times New Roman" w:cs="Times New Roman"/>
-          <w:sz w:val="24"/>
-          <w:szCs w:val="24"/>
-          <w:lang w:eastAsia="tr-TR"/>
-        </w:rPr>
-      </w:pPr>
-      <w:r>
-        <w:rPr>
-          <w:rFonts w:ascii="Times New Roman" w:eastAsia="Times New Roman" w:hAnsi="Times New Roman" w:cs="Times New Roman"/>
-          <w:sz w:val="24"/>
-          <w:szCs w:val="24"/>
-          <w:lang w:eastAsia="tr-TR"/>
-        </w:rPr>
-        <w:t>Çocukların motor becerilerini ve el-göz koordinasyonlarını geliştirme potansiyeli vardır.</w:t>
+          <w:numId w:val="5"/>
+        </w:numPr>
+        <w:spacing w:before="100" w:beforeAutospacing="1" w:after="100" w:afterAutospacing="1" w:line="240" w:lineRule="auto"/>
+      </w:pPr>
+      <w:r>
+        <w:t>Eğlenceyle birlikte refleks ve odaklanma becerilerini geliştirme potansiyeli taşır.</w:t>
       </w:r>
     </w:p>
     <w:p>
       <w:pPr>
         <w:numPr>
           <w:ilvl w:val="0"/>
-          <w:numId w:val="1"/>
-        </w:numPr>
-        <w:spacing w:before="100" w:beforeAutospacing="1" w:after="100" w:afterAutospacing="1" w:line="240" w:lineRule="auto"/>
-        <w:rPr>
-          <w:rFonts w:ascii="Times New Roman" w:eastAsia="Times New Roman" w:hAnsi="Times New Roman" w:cs="Times New Roman"/>
-          <w:sz w:val="24"/>
-          <w:szCs w:val="24"/>
-          <w:lang w:eastAsia="tr-TR"/>
-        </w:rPr>
-      </w:pPr>
-      <w:r>
-        <w:rPr>
-          <w:rFonts w:ascii="Times New Roman" w:eastAsia="Times New Roman" w:hAnsi="Times New Roman" w:cs="Times New Roman"/>
-          <w:b/>
-          <w:bCs/>
-          <w:sz w:val="24"/>
-          <w:szCs w:val="24"/>
-          <w:lang w:eastAsia="tr-TR"/>
+          <w:numId w:val="5"/>
+        </w:numPr>
+        <w:spacing w:before="100" w:beforeAutospacing="1" w:after="100" w:afterAutospacing="1" w:line="240" w:lineRule="auto"/>
+      </w:pPr>
+      <w:r>
+        <w:rPr>
+          <w:rStyle w:val="Gl"/>
         </w:rPr>
         <w:t>Mobil Cihaz Uyumluluğu:</w:t>
       </w:r>
@@ -230,269 +157,188 @@
       <w:pPr>
         <w:numPr>
           <w:ilvl w:val="1"/>
-          <w:numId w:val="1"/>
-        </w:numPr>
-        <w:spacing w:before="100" w:beforeAutospacing="1" w:after="100" w:afterAutospacing="1" w:line="240" w:lineRule="auto"/>
-        <w:rPr>
-          <w:rFonts w:ascii="Times New Roman" w:eastAsia="Times New Roman" w:hAnsi="Times New Roman" w:cs="Times New Roman"/>
-          <w:sz w:val="24"/>
-          <w:szCs w:val="24"/>
-          <w:lang w:eastAsia="tr-TR"/>
-        </w:rPr>
-      </w:pPr>
-      <w:r>
-        <w:rPr>
-          <w:rFonts w:ascii="Times New Roman" w:eastAsia="Times New Roman" w:hAnsi="Times New Roman" w:cs="Times New Roman"/>
-          <w:sz w:val="24"/>
-          <w:szCs w:val="24"/>
-          <w:lang w:eastAsia="tr-TR"/>
-        </w:rPr>
-        <w:t>AR Foundation kullanımı sayesinde geniş bir Android ve iOS cihaz yelpazesinde çalışabilir.</w:t>
+          <w:numId w:val="5"/>
+        </w:numPr>
+        <w:spacing w:before="100" w:beforeAutospacing="1" w:after="100" w:afterAutospacing="1" w:line="240" w:lineRule="auto"/>
+      </w:pPr>
+      <w:r>
+        <w:t xml:space="preserve">AR Foundation kullanılarak geliştirildiği için geniş bir </w:t>
+      </w:r>
+      <w:proofErr w:type="spellStart"/>
+      <w:r>
+        <w:t>Android</w:t>
+      </w:r>
+      <w:proofErr w:type="spellEnd"/>
+      <w:r>
+        <w:t xml:space="preserve"> ve </w:t>
+      </w:r>
+      <w:proofErr w:type="spellStart"/>
+      <w:r>
+        <w:t>iOS</w:t>
+      </w:r>
+      <w:proofErr w:type="spellEnd"/>
+      <w:r>
+        <w:t xml:space="preserve"> cihaz yelpazesiyle uyumlu çalışabilir.</w:t>
       </w:r>
     </w:p>
     <w:p>
       <w:pPr>
         <w:numPr>
           <w:ilvl w:val="0"/>
-          <w:numId w:val="1"/>
-        </w:numPr>
-        <w:spacing w:before="100" w:beforeAutospacing="1" w:after="100" w:afterAutospacing="1" w:line="240" w:lineRule="auto"/>
-        <w:rPr>
-          <w:rFonts w:ascii="Times New Roman" w:eastAsia="Times New Roman" w:hAnsi="Times New Roman" w:cs="Times New Roman"/>
-          <w:sz w:val="24"/>
-          <w:szCs w:val="24"/>
-          <w:lang w:eastAsia="tr-TR"/>
-        </w:rPr>
-      </w:pPr>
-      <w:r>
-        <w:rPr>
-          <w:rFonts w:ascii="Times New Roman" w:eastAsia="Times New Roman" w:hAnsi="Times New Roman" w:cs="Times New Roman"/>
-          <w:b/>
-          <w:bCs/>
-          <w:sz w:val="24"/>
-          <w:szCs w:val="24"/>
-          <w:lang w:eastAsia="tr-TR"/>
-        </w:rPr>
-        <w:t>Kolay Geliştirilebilirlik:</w:t>
+          <w:numId w:val="5"/>
+        </w:numPr>
+        <w:spacing w:before="100" w:beforeAutospacing="1" w:after="100" w:afterAutospacing="1" w:line="240" w:lineRule="auto"/>
+      </w:pPr>
+      <w:r>
+        <w:rPr>
+          <w:rStyle w:val="Gl"/>
+        </w:rPr>
+        <w:t>Geliştirme Kolaylığı:</w:t>
       </w:r>
     </w:p>
     <w:p>
       <w:pPr>
         <w:numPr>
           <w:ilvl w:val="1"/>
-          <w:numId w:val="1"/>
-        </w:numPr>
-        <w:spacing w:before="100" w:beforeAutospacing="1" w:after="100" w:afterAutospacing="1" w:line="240" w:lineRule="auto"/>
-        <w:rPr>
-          <w:rFonts w:ascii="Times New Roman" w:eastAsia="Times New Roman" w:hAnsi="Times New Roman" w:cs="Times New Roman"/>
-          <w:sz w:val="24"/>
-          <w:szCs w:val="24"/>
-          <w:lang w:eastAsia="tr-TR"/>
-        </w:rPr>
-      </w:pPr>
-      <w:r>
-        <w:rPr>
-          <w:rFonts w:ascii="Times New Roman" w:eastAsia="Times New Roman" w:hAnsi="Times New Roman" w:cs="Times New Roman"/>
-          <w:sz w:val="24"/>
-          <w:szCs w:val="24"/>
-          <w:lang w:eastAsia="tr-TR"/>
-        </w:rPr>
-        <w:t>Unity ve AR Foundation platformlarının modüler yapısı sayesinde kolayca yeni özellikler eklenebilir.</w:t>
-      </w:r>
-    </w:p>
-    <w:p>
-      <w:pPr>
-        <w:spacing w:after="0" w:line="240" w:lineRule="auto"/>
-        <w:rPr>
-          <w:rFonts w:ascii="Times New Roman" w:eastAsia="Times New Roman" w:hAnsi="Times New Roman" w:cs="Times New Roman"/>
-          <w:sz w:val="24"/>
-          <w:szCs w:val="24"/>
-          <w:lang w:eastAsia="tr-TR"/>
-        </w:rPr>
-      </w:pPr>
-      <w:r>
-        <w:rPr>
-          <w:rFonts w:ascii="Times New Roman" w:eastAsia="Times New Roman" w:hAnsi="Times New Roman" w:cs="Times New Roman"/>
-          <w:sz w:val="24"/>
-          <w:szCs w:val="24"/>
-          <w:lang w:eastAsia="tr-TR"/>
-        </w:rPr>
+          <w:numId w:val="5"/>
+        </w:numPr>
+        <w:spacing w:before="100" w:beforeAutospacing="1" w:after="100" w:afterAutospacing="1" w:line="240" w:lineRule="auto"/>
+      </w:pPr>
+      <w:proofErr w:type="spellStart"/>
+      <w:r>
+        <w:t>Unity</w:t>
+      </w:r>
+      <w:proofErr w:type="spellEnd"/>
+      <w:r>
+        <w:t xml:space="preserve"> ve AR </w:t>
+      </w:r>
+      <w:proofErr w:type="spellStart"/>
+      <w:r>
+        <w:t>Foundation’ın</w:t>
+      </w:r>
+      <w:proofErr w:type="spellEnd"/>
+      <w:r>
+        <w:t xml:space="preserve"> modüler yapısı, oyuna kolayca yeni karakterler, animasyonlar ve seviyeler eklemeye olanak tanır.</w:t>
+      </w:r>
+    </w:p>
+    <w:p>
+      <w:pPr>
+        <w:spacing w:after="0"/>
+      </w:pPr>
+      <w:r>
         <w:pict>
-          <v:rect id="_x0000_i1025" style="width:0;height:1.5pt" o:hralign="center" o:hrstd="t" o:hr="t" fillcolor="#a0a0a0" stroked="f"/>
+          <v:rect id="_x0000_i1031" style="width:0;height:1.5pt" o:hralign="center" o:hrstd="t" o:hr="t" fillcolor="#a0a0a0" stroked="f"/>
         </w:pict>
       </w:r>
     </w:p>
     <w:p>
       <w:pPr>
-        <w:spacing w:before="100" w:beforeAutospacing="1" w:after="100" w:afterAutospacing="1" w:line="240" w:lineRule="auto"/>
-        <w:outlineLvl w:val="2"/>
-        <w:rPr>
-          <w:rFonts w:ascii="Times New Roman" w:eastAsia="Times New Roman" w:hAnsi="Times New Roman" w:cs="Times New Roman"/>
-          <w:b/>
-          <w:bCs/>
-          <w:sz w:val="27"/>
-          <w:szCs w:val="27"/>
-          <w:lang w:eastAsia="tr-TR"/>
-        </w:rPr>
-      </w:pPr>
-      <w:r>
-        <w:rPr>
-          <w:rFonts w:ascii="Times New Roman" w:eastAsia="Times New Roman" w:hAnsi="Times New Roman" w:cs="Times New Roman"/>
-          <w:b/>
-          <w:bCs/>
-          <w:sz w:val="27"/>
-          <w:szCs w:val="27"/>
-          <w:lang w:eastAsia="tr-TR"/>
-        </w:rPr>
-        <w:t>2. Zayıf Yönler (Weaknesses)</w:t>
+        <w:pStyle w:val="Balk4"/>
+      </w:pPr>
+      <w:r>
+        <w:rPr>
+          <w:rStyle w:val="Gl"/>
+          <w:b w:val="0"/>
+          <w:bCs w:val="0"/>
+        </w:rPr>
+        <w:t>2. Zayıf Yönler (</w:t>
+      </w:r>
+      <w:proofErr w:type="spellStart"/>
+      <w:r>
+        <w:rPr>
+          <w:rStyle w:val="Gl"/>
+          <w:b w:val="0"/>
+          <w:bCs w:val="0"/>
+        </w:rPr>
+        <w:t>Weaknesses</w:t>
+      </w:r>
+      <w:proofErr w:type="spellEnd"/>
+      <w:r>
+        <w:rPr>
+          <w:rStyle w:val="Gl"/>
+          <w:b w:val="0"/>
+          <w:bCs w:val="0"/>
+        </w:rPr>
+        <w:t>)</w:t>
       </w:r>
     </w:p>
     <w:p>
       <w:pPr>
         <w:numPr>
           <w:ilvl w:val="0"/>
-          <w:numId w:val="2"/>
-        </w:numPr>
-        <w:spacing w:before="100" w:beforeAutospacing="1" w:after="100" w:afterAutospacing="1" w:line="240" w:lineRule="auto"/>
-        <w:rPr>
-          <w:rFonts w:ascii="Times New Roman" w:eastAsia="Times New Roman" w:hAnsi="Times New Roman" w:cs="Times New Roman"/>
-          <w:sz w:val="24"/>
-          <w:szCs w:val="24"/>
-          <w:lang w:eastAsia="tr-TR"/>
-        </w:rPr>
-      </w:pPr>
-      <w:r>
-        <w:rPr>
-          <w:rFonts w:ascii="Times New Roman" w:eastAsia="Times New Roman" w:hAnsi="Times New Roman" w:cs="Times New Roman"/>
-          <w:b/>
-          <w:bCs/>
-          <w:sz w:val="24"/>
-          <w:szCs w:val="24"/>
-          <w:lang w:eastAsia="tr-TR"/>
-        </w:rPr>
-        <w:t>Cihaz Bağımlılığı:</w:t>
+          <w:numId w:val="6"/>
+        </w:numPr>
+        <w:spacing w:before="100" w:beforeAutospacing="1" w:after="100" w:afterAutospacing="1" w:line="240" w:lineRule="auto"/>
+      </w:pPr>
+      <w:r>
+        <w:rPr>
+          <w:rStyle w:val="Gl"/>
+        </w:rPr>
+        <w:t>Cihaz Gereksinimleri:</w:t>
       </w:r>
     </w:p>
     <w:p>
       <w:pPr>
         <w:numPr>
           <w:ilvl w:val="1"/>
-          <w:numId w:val="2"/>
-        </w:numPr>
-        <w:spacing w:before="100" w:beforeAutospacing="1" w:after="100" w:afterAutospacing="1" w:line="240" w:lineRule="auto"/>
-        <w:rPr>
-          <w:rFonts w:ascii="Times New Roman" w:eastAsia="Times New Roman" w:hAnsi="Times New Roman" w:cs="Times New Roman"/>
-          <w:sz w:val="24"/>
-          <w:szCs w:val="24"/>
-          <w:lang w:eastAsia="tr-TR"/>
-        </w:rPr>
-      </w:pPr>
-      <w:r>
-        <w:rPr>
-          <w:rFonts w:ascii="Times New Roman" w:eastAsia="Times New Roman" w:hAnsi="Times New Roman" w:cs="Times New Roman"/>
-          <w:sz w:val="24"/>
-          <w:szCs w:val="24"/>
-          <w:lang w:eastAsia="tr-TR"/>
-        </w:rPr>
-        <w:t>Proje, artırılmış gerçeklik için yüksek performanslı bir mobil cihaza ihtiyaç duyar. Düşük performanslı cihazlarda sorun yaşanabilir.</w:t>
+          <w:numId w:val="6"/>
+        </w:numPr>
+        <w:spacing w:before="100" w:beforeAutospacing="1" w:after="100" w:afterAutospacing="1" w:line="240" w:lineRule="auto"/>
+      </w:pPr>
+      <w:r>
+        <w:t>Oyun, artırılmış gerçeklik özellikleri için yüksek performanslı bir mobil cihaza ihtiyaç duyar. Düşük performanslı cihazlarda deneyim kalitesi düşebilir.</w:t>
       </w:r>
     </w:p>
     <w:p>
       <w:pPr>
         <w:numPr>
           <w:ilvl w:val="0"/>
-          <w:numId w:val="2"/>
-        </w:numPr>
-        <w:spacing w:before="100" w:beforeAutospacing="1" w:after="100" w:afterAutospacing="1" w:line="240" w:lineRule="auto"/>
-        <w:rPr>
-          <w:rFonts w:ascii="Times New Roman" w:eastAsia="Times New Roman" w:hAnsi="Times New Roman" w:cs="Times New Roman"/>
-          <w:sz w:val="24"/>
-          <w:szCs w:val="24"/>
-          <w:lang w:eastAsia="tr-TR"/>
-        </w:rPr>
-      </w:pPr>
-      <w:r>
-        <w:rPr>
-          <w:rFonts w:ascii="Times New Roman" w:eastAsia="Times New Roman" w:hAnsi="Times New Roman" w:cs="Times New Roman"/>
-          <w:b/>
-          <w:bCs/>
-          <w:sz w:val="24"/>
-          <w:szCs w:val="24"/>
-          <w:lang w:eastAsia="tr-TR"/>
-        </w:rPr>
-        <w:t>Teknik Zorluklar:</w:t>
+          <w:numId w:val="6"/>
+        </w:numPr>
+        <w:spacing w:before="100" w:beforeAutospacing="1" w:after="100" w:afterAutospacing="1" w:line="240" w:lineRule="auto"/>
+      </w:pPr>
+      <w:r>
+        <w:rPr>
+          <w:rStyle w:val="Gl"/>
+        </w:rPr>
+        <w:t>Teknik Sorunlar:</w:t>
       </w:r>
     </w:p>
     <w:p>
       <w:pPr>
         <w:numPr>
           <w:ilvl w:val="1"/>
-          <w:numId w:val="2"/>
-        </w:numPr>
-        <w:spacing w:before="100" w:beforeAutospacing="1" w:after="100" w:afterAutospacing="1" w:line="240" w:lineRule="auto"/>
-        <w:rPr>
-          <w:rFonts w:ascii="Times New Roman" w:eastAsia="Times New Roman" w:hAnsi="Times New Roman" w:cs="Times New Roman"/>
-          <w:sz w:val="24"/>
-          <w:szCs w:val="24"/>
-          <w:lang w:eastAsia="tr-TR"/>
-        </w:rPr>
-      </w:pPr>
-      <w:r>
-        <w:rPr>
-          <w:rFonts w:ascii="Times New Roman" w:eastAsia="Times New Roman" w:hAnsi="Times New Roman" w:cs="Times New Roman"/>
-          <w:sz w:val="24"/>
-          <w:szCs w:val="24"/>
-          <w:lang w:eastAsia="tr-TR"/>
-        </w:rPr>
-        <w:t>Kullanıcıların AR yüzeylerini algılayamaması durumunda oyun deneyimi aksayabilir.</w:t>
+          <w:numId w:val="6"/>
+        </w:numPr>
+        <w:spacing w:before="100" w:beforeAutospacing="1" w:after="100" w:afterAutospacing="1" w:line="240" w:lineRule="auto"/>
+      </w:pPr>
+      <w:r>
+        <w:t>AR yüzey algılama başarısız olursa oyun deneyimi sekteye uğrayabilir.</w:t>
       </w:r>
     </w:p>
     <w:p>
       <w:pPr>
         <w:numPr>
           <w:ilvl w:val="1"/>
-          <w:numId w:val="2"/>
-        </w:numPr>
-        <w:spacing w:before="100" w:beforeAutospacing="1" w:after="100" w:afterAutospacing="1" w:line="240" w:lineRule="auto"/>
-        <w:rPr>
-          <w:rFonts w:ascii="Times New Roman" w:eastAsia="Times New Roman" w:hAnsi="Times New Roman" w:cs="Times New Roman"/>
-          <w:sz w:val="24"/>
-          <w:szCs w:val="24"/>
-          <w:lang w:eastAsia="tr-TR"/>
-        </w:rPr>
-      </w:pPr>
-      <w:r>
-        <w:rPr>
-          <w:rFonts w:ascii="Times New Roman" w:eastAsia="Times New Roman" w:hAnsi="Times New Roman" w:cs="Times New Roman"/>
-          <w:sz w:val="24"/>
-          <w:szCs w:val="24"/>
-          <w:lang w:eastAsia="tr-TR"/>
-        </w:rPr>
-        <w:t>Hareket algılama ve dokunma mekanizmalarında gecikmeler olabilir.</w:t>
+          <w:numId w:val="6"/>
+        </w:numPr>
+        <w:spacing w:before="100" w:beforeAutospacing="1" w:after="100" w:afterAutospacing="1" w:line="240" w:lineRule="auto"/>
+      </w:pPr>
+      <w:r>
+        <w:t>Sapan mekanizması veya dokunma algılama gecikmeleri, kullanıcı memnuniyetini olumsuz etkileyebilir.</w:t>
       </w:r>
     </w:p>
     <w:p>
       <w:pPr>
         <w:numPr>
           <w:ilvl w:val="0"/>
-          <w:numId w:val="2"/>
-        </w:numPr>
-        <w:spacing w:before="100" w:beforeAutospacing="1" w:after="100" w:afterAutospacing="1" w:line="240" w:lineRule="auto"/>
-        <w:rPr>
-          <w:rFonts w:ascii="Times New Roman" w:eastAsia="Times New Roman" w:hAnsi="Times New Roman" w:cs="Times New Roman"/>
-          <w:sz w:val="24"/>
-          <w:szCs w:val="24"/>
-          <w:lang w:eastAsia="tr-TR"/>
-        </w:rPr>
-      </w:pPr>
-      <w:r>
-        <w:rPr>
-          <w:rFonts w:ascii="Times New Roman" w:eastAsia="Times New Roman" w:hAnsi="Times New Roman" w:cs="Times New Roman"/>
-          <w:b/>
-          <w:bCs/>
-          <w:sz w:val="24"/>
-          <w:szCs w:val="24"/>
-          <w:lang w:eastAsia="tr-TR"/>
+          <w:numId w:val="6"/>
+        </w:numPr>
+        <w:spacing w:before="100" w:beforeAutospacing="1" w:after="100" w:afterAutospacing="1" w:line="240" w:lineRule="auto"/>
+      </w:pPr>
+      <w:r>
+        <w:rPr>
+          <w:rStyle w:val="Gl"/>
         </w:rPr>
         <w:t>İçerik Sınırlılığı:</w:t>
       </w:r>
@@ -501,195 +347,136 @@
       <w:pPr>
         <w:numPr>
           <w:ilvl w:val="1"/>
-          <w:numId w:val="2"/>
-        </w:numPr>
-        <w:spacing w:before="100" w:beforeAutospacing="1" w:after="100" w:afterAutospacing="1" w:line="240" w:lineRule="auto"/>
-        <w:rPr>
-          <w:rFonts w:ascii="Times New Roman" w:eastAsia="Times New Roman" w:hAnsi="Times New Roman" w:cs="Times New Roman"/>
-          <w:sz w:val="24"/>
-          <w:szCs w:val="24"/>
-          <w:lang w:eastAsia="tr-TR"/>
-        </w:rPr>
-      </w:pPr>
-      <w:r>
-        <w:rPr>
-          <w:rFonts w:ascii="Times New Roman" w:eastAsia="Times New Roman" w:hAnsi="Times New Roman" w:cs="Times New Roman"/>
-          <w:sz w:val="24"/>
-          <w:szCs w:val="24"/>
-          <w:lang w:eastAsia="tr-TR"/>
-        </w:rPr>
-        <w:t>Şu anda yalnızca basit bir mekanik (zıplama) içeriyor. Daha fazla özellik eklenmezse kullanıcı ilgisi çabuk azalabilir.</w:t>
+          <w:numId w:val="6"/>
+        </w:numPr>
+        <w:spacing w:before="100" w:beforeAutospacing="1" w:after="100" w:afterAutospacing="1" w:line="240" w:lineRule="auto"/>
+      </w:pPr>
+      <w:r>
+        <w:t xml:space="preserve">Oyunda şimdilik sınırlı sayıda </w:t>
+      </w:r>
+      <w:proofErr w:type="spellStart"/>
+      <w:r>
+        <w:t>Pikachu</w:t>
+      </w:r>
+      <w:proofErr w:type="spellEnd"/>
+      <w:r>
+        <w:t xml:space="preserve"> hedefi ve basit bir </w:t>
+      </w:r>
+      <w:proofErr w:type="spellStart"/>
+      <w:r>
+        <w:t>Poketop</w:t>
+      </w:r>
+      <w:proofErr w:type="spellEnd"/>
+      <w:r>
+        <w:t xml:space="preserve"> fırlatma mekanizması bulunmaktadır. Yeni içerikler eklenmezse oyuncuların ilgisi çabuk azalabilir.</w:t>
       </w:r>
     </w:p>
     <w:p>
       <w:pPr>
         <w:numPr>
           <w:ilvl w:val="0"/>
-          <w:numId w:val="2"/>
-        </w:numPr>
-        <w:spacing w:before="100" w:beforeAutospacing="1" w:after="100" w:afterAutospacing="1" w:line="240" w:lineRule="auto"/>
-        <w:rPr>
-          <w:rFonts w:ascii="Times New Roman" w:eastAsia="Times New Roman" w:hAnsi="Times New Roman" w:cs="Times New Roman"/>
-          <w:sz w:val="24"/>
-          <w:szCs w:val="24"/>
-          <w:lang w:eastAsia="tr-TR"/>
-        </w:rPr>
-      </w:pPr>
-      <w:r>
-        <w:rPr>
-          <w:rFonts w:ascii="Times New Roman" w:eastAsia="Times New Roman" w:hAnsi="Times New Roman" w:cs="Times New Roman"/>
-          <w:b/>
-          <w:bCs/>
-          <w:sz w:val="24"/>
-          <w:szCs w:val="24"/>
-          <w:lang w:eastAsia="tr-TR"/>
-        </w:rPr>
-        <w:t>Hedef Kitle Sınırlamaları:</w:t>
+          <w:numId w:val="6"/>
+        </w:numPr>
+        <w:spacing w:before="100" w:beforeAutospacing="1" w:after="100" w:afterAutospacing="1" w:line="240" w:lineRule="auto"/>
+      </w:pPr>
+      <w:r>
+        <w:rPr>
+          <w:rStyle w:val="Gl"/>
+        </w:rPr>
+        <w:t>Hedef Kitle Kısıtlamaları:</w:t>
       </w:r>
     </w:p>
     <w:p>
       <w:pPr>
         <w:numPr>
           <w:ilvl w:val="1"/>
-          <w:numId w:val="2"/>
-        </w:numPr>
-        <w:spacing w:before="100" w:beforeAutospacing="1" w:after="100" w:afterAutospacing="1" w:line="240" w:lineRule="auto"/>
-        <w:rPr>
-          <w:rFonts w:ascii="Times New Roman" w:eastAsia="Times New Roman" w:hAnsi="Times New Roman" w:cs="Times New Roman"/>
-          <w:sz w:val="24"/>
-          <w:szCs w:val="24"/>
-          <w:lang w:eastAsia="tr-TR"/>
-        </w:rPr>
-      </w:pPr>
-      <w:r>
-        <w:rPr>
-          <w:rFonts w:ascii="Times New Roman" w:eastAsia="Times New Roman" w:hAnsi="Times New Roman" w:cs="Times New Roman"/>
-          <w:sz w:val="24"/>
-          <w:szCs w:val="24"/>
-          <w:lang w:eastAsia="tr-TR"/>
-        </w:rPr>
-        <w:t>Uygulama özellikle çocuklara yönelik tasarlandığı için yetişkin kullanıcılar arasında popüler olmayabilir.</w:t>
-      </w:r>
-    </w:p>
-    <w:p>
-      <w:pPr>
-        <w:spacing w:after="0" w:line="240" w:lineRule="auto"/>
-        <w:rPr>
-          <w:rFonts w:ascii="Times New Roman" w:eastAsia="Times New Roman" w:hAnsi="Times New Roman" w:cs="Times New Roman"/>
-          <w:sz w:val="24"/>
-          <w:szCs w:val="24"/>
-          <w:lang w:eastAsia="tr-TR"/>
-        </w:rPr>
-      </w:pPr>
-      <w:r>
-        <w:rPr>
-          <w:rFonts w:ascii="Times New Roman" w:eastAsia="Times New Roman" w:hAnsi="Times New Roman" w:cs="Times New Roman"/>
-          <w:sz w:val="24"/>
-          <w:szCs w:val="24"/>
-          <w:lang w:eastAsia="tr-TR"/>
-        </w:rPr>
+          <w:numId w:val="6"/>
+        </w:numPr>
+        <w:spacing w:before="100" w:beforeAutospacing="1" w:after="100" w:afterAutospacing="1" w:line="240" w:lineRule="auto"/>
+      </w:pPr>
+      <w:r>
+        <w:t>Oyun, daha çok çocuklara ve gündelik oyun oynayan kullanıcılara hitap etmektedir. Daha geniş bir kitle için ek özellikler gerekebilir.</w:t>
+      </w:r>
+    </w:p>
+    <w:p>
+      <w:pPr>
+        <w:spacing w:after="0"/>
+      </w:pPr>
+      <w:r>
         <w:pict>
-          <v:rect id="_x0000_i1026" style="width:0;height:1.5pt" o:hralign="center" o:hrstd="t" o:hr="t" fillcolor="#a0a0a0" stroked="f"/>
+          <v:rect id="_x0000_i1032" style="width:0;height:1.5pt" o:hralign="center" o:hrstd="t" o:hr="t" fillcolor="#a0a0a0" stroked="f"/>
         </w:pict>
       </w:r>
     </w:p>
     <w:p>
       <w:pPr>
-        <w:spacing w:before="100" w:beforeAutospacing="1" w:after="100" w:afterAutospacing="1" w:line="240" w:lineRule="auto"/>
-        <w:outlineLvl w:val="2"/>
-        <w:rPr>
-          <w:rFonts w:ascii="Times New Roman" w:eastAsia="Times New Roman" w:hAnsi="Times New Roman" w:cs="Times New Roman"/>
-          <w:b/>
-          <w:bCs/>
-          <w:sz w:val="27"/>
-          <w:szCs w:val="27"/>
-          <w:lang w:eastAsia="tr-TR"/>
-        </w:rPr>
-      </w:pPr>
-      <w:r>
-        <w:rPr>
-          <w:rFonts w:ascii="Times New Roman" w:eastAsia="Times New Roman" w:hAnsi="Times New Roman" w:cs="Times New Roman"/>
-          <w:b/>
-          <w:bCs/>
-          <w:sz w:val="27"/>
-          <w:szCs w:val="27"/>
-          <w:lang w:eastAsia="tr-TR"/>
-        </w:rPr>
-        <w:t>3. Fırsatlar (Opportunities)</w:t>
+        <w:pStyle w:val="Balk4"/>
+      </w:pPr>
+      <w:r>
+        <w:rPr>
+          <w:rStyle w:val="Gl"/>
+          <w:b w:val="0"/>
+          <w:bCs w:val="0"/>
+        </w:rPr>
+        <w:t>3. Fırsatlar (</w:t>
+      </w:r>
+      <w:proofErr w:type="spellStart"/>
+      <w:r>
+        <w:rPr>
+          <w:rStyle w:val="Gl"/>
+          <w:b w:val="0"/>
+          <w:bCs w:val="0"/>
+        </w:rPr>
+        <w:t>Opportunities</w:t>
+      </w:r>
+      <w:proofErr w:type="spellEnd"/>
+      <w:r>
+        <w:rPr>
+          <w:rStyle w:val="Gl"/>
+          <w:b w:val="0"/>
+          <w:bCs w:val="0"/>
+        </w:rPr>
+        <w:t>)</w:t>
       </w:r>
     </w:p>
     <w:p>
       <w:pPr>
         <w:numPr>
           <w:ilvl w:val="0"/>
-          <w:numId w:val="3"/>
-        </w:numPr>
-        <w:spacing w:before="100" w:beforeAutospacing="1" w:after="100" w:afterAutospacing="1" w:line="240" w:lineRule="auto"/>
-        <w:rPr>
-          <w:rFonts w:ascii="Times New Roman" w:eastAsia="Times New Roman" w:hAnsi="Times New Roman" w:cs="Times New Roman"/>
-          <w:sz w:val="24"/>
-          <w:szCs w:val="24"/>
-          <w:lang w:eastAsia="tr-TR"/>
-        </w:rPr>
-      </w:pPr>
-      <w:r>
-        <w:rPr>
-          <w:rFonts w:ascii="Times New Roman" w:eastAsia="Times New Roman" w:hAnsi="Times New Roman" w:cs="Times New Roman"/>
-          <w:b/>
-          <w:bCs/>
-          <w:sz w:val="24"/>
-          <w:szCs w:val="24"/>
-          <w:lang w:eastAsia="tr-TR"/>
-        </w:rPr>
-        <w:t>Artan AR Kullanımı:</w:t>
+          <w:numId w:val="7"/>
+        </w:numPr>
+        <w:spacing w:before="100" w:beforeAutospacing="1" w:after="100" w:afterAutospacing="1" w:line="240" w:lineRule="auto"/>
+      </w:pPr>
+      <w:r>
+        <w:rPr>
+          <w:rStyle w:val="Gl"/>
+        </w:rPr>
+        <w:t>Artan AR Teknolojisi Kullanımı:</w:t>
       </w:r>
     </w:p>
     <w:p>
       <w:pPr>
         <w:numPr>
           <w:ilvl w:val="1"/>
-          <w:numId w:val="3"/>
-        </w:numPr>
-        <w:spacing w:before="100" w:beforeAutospacing="1" w:after="100" w:afterAutospacing="1" w:line="240" w:lineRule="auto"/>
-        <w:rPr>
-          <w:rFonts w:ascii="Times New Roman" w:eastAsia="Times New Roman" w:hAnsi="Times New Roman" w:cs="Times New Roman"/>
-          <w:sz w:val="24"/>
-          <w:szCs w:val="24"/>
-          <w:lang w:eastAsia="tr-TR"/>
-        </w:rPr>
-      </w:pPr>
-      <w:r>
-        <w:rPr>
-          <w:rFonts w:ascii="Times New Roman" w:eastAsia="Times New Roman" w:hAnsi="Times New Roman" w:cs="Times New Roman"/>
-          <w:sz w:val="24"/>
-          <w:szCs w:val="24"/>
-          <w:lang w:eastAsia="tr-TR"/>
-        </w:rPr>
-        <w:t>AR teknolojisi hızla yaygınlaşıyor. Bu projenin daha geniş bir kitleye ulaşma potansiyeli bulunuyor.</w:t>
+          <w:numId w:val="7"/>
+        </w:numPr>
+        <w:spacing w:before="100" w:beforeAutospacing="1" w:after="100" w:afterAutospacing="1" w:line="240" w:lineRule="auto"/>
+      </w:pPr>
+      <w:r>
+        <w:t>AR tabanlı oyunlara olan ilgi hızla artıyor. Bu proje, artan talep sayesinde daha fazla kullanıcıya ulaşabilir.</w:t>
       </w:r>
     </w:p>
     <w:p>
       <w:pPr>
         <w:numPr>
           <w:ilvl w:val="0"/>
-          <w:numId w:val="3"/>
-        </w:numPr>
-        <w:spacing w:before="100" w:beforeAutospacing="1" w:after="100" w:afterAutospacing="1" w:line="240" w:lineRule="auto"/>
-        <w:rPr>
-          <w:rFonts w:ascii="Times New Roman" w:eastAsia="Times New Roman" w:hAnsi="Times New Roman" w:cs="Times New Roman"/>
-          <w:sz w:val="24"/>
-          <w:szCs w:val="24"/>
-          <w:lang w:eastAsia="tr-TR"/>
-        </w:rPr>
-      </w:pPr>
-      <w:r>
-        <w:rPr>
-          <w:rFonts w:ascii="Times New Roman" w:eastAsia="Times New Roman" w:hAnsi="Times New Roman" w:cs="Times New Roman"/>
-          <w:b/>
-          <w:bCs/>
-          <w:sz w:val="24"/>
-          <w:szCs w:val="24"/>
-          <w:lang w:eastAsia="tr-TR"/>
+          <w:numId w:val="7"/>
+        </w:numPr>
+        <w:spacing w:before="100" w:beforeAutospacing="1" w:after="100" w:afterAutospacing="1" w:line="240" w:lineRule="auto"/>
+      </w:pPr>
+      <w:r>
+        <w:rPr>
+          <w:rStyle w:val="Gl"/>
         </w:rPr>
         <w:t>Eğitim ve Eğlence Pazarında Büyüme:</w:t>
       </w:r>
@@ -698,147 +485,99 @@
       <w:pPr>
         <w:numPr>
           <w:ilvl w:val="1"/>
-          <w:numId w:val="3"/>
-        </w:numPr>
-        <w:spacing w:before="100" w:beforeAutospacing="1" w:after="100" w:afterAutospacing="1" w:line="240" w:lineRule="auto"/>
-        <w:rPr>
-          <w:rFonts w:ascii="Times New Roman" w:eastAsia="Times New Roman" w:hAnsi="Times New Roman" w:cs="Times New Roman"/>
-          <w:sz w:val="24"/>
-          <w:szCs w:val="24"/>
-          <w:lang w:eastAsia="tr-TR"/>
-        </w:rPr>
-      </w:pPr>
-      <w:r>
-        <w:rPr>
-          <w:rFonts w:ascii="Times New Roman" w:eastAsia="Times New Roman" w:hAnsi="Times New Roman" w:cs="Times New Roman"/>
-          <w:sz w:val="24"/>
-          <w:szCs w:val="24"/>
-          <w:lang w:eastAsia="tr-TR"/>
-        </w:rPr>
-        <w:t>Eğitim teknolojileri pazarında AR tabanlı çözümler için büyük bir talep var.</w:t>
+          <w:numId w:val="7"/>
+        </w:numPr>
+        <w:spacing w:before="100" w:beforeAutospacing="1" w:after="100" w:afterAutospacing="1" w:line="240" w:lineRule="auto"/>
+      </w:pPr>
+      <w:r>
+        <w:t>Oyunun, özellikle eğitim ve eğlence sektöründe, çocuklara yönelik yenilikçi bir ürün olarak pazarlanma potansiyeli bulunmaktadır.</w:t>
       </w:r>
     </w:p>
     <w:p>
       <w:pPr>
         <w:numPr>
           <w:ilvl w:val="1"/>
-          <w:numId w:val="3"/>
-        </w:numPr>
-        <w:spacing w:before="100" w:beforeAutospacing="1" w:after="100" w:afterAutospacing="1" w:line="240" w:lineRule="auto"/>
-        <w:rPr>
-          <w:rFonts w:ascii="Times New Roman" w:eastAsia="Times New Roman" w:hAnsi="Times New Roman" w:cs="Times New Roman"/>
-          <w:sz w:val="24"/>
-          <w:szCs w:val="24"/>
-          <w:lang w:eastAsia="tr-TR"/>
-        </w:rPr>
-      </w:pPr>
-      <w:r>
-        <w:rPr>
-          <w:rFonts w:ascii="Times New Roman" w:eastAsia="Times New Roman" w:hAnsi="Times New Roman" w:cs="Times New Roman"/>
-          <w:sz w:val="24"/>
-          <w:szCs w:val="24"/>
-          <w:lang w:eastAsia="tr-TR"/>
-        </w:rPr>
-        <w:t>Benzer oyunların eksikliği, projeye rekabet avantajı sağlayabilir.</w:t>
+          <w:numId w:val="7"/>
+        </w:numPr>
+        <w:spacing w:before="100" w:beforeAutospacing="1" w:after="100" w:afterAutospacing="1" w:line="240" w:lineRule="auto"/>
+      </w:pPr>
+      <w:r>
+        <w:t>Benzer oyunların sınırlı olması, projeyi rekabette öne çıkarabilir.</w:t>
       </w:r>
     </w:p>
     <w:p>
       <w:pPr>
         <w:numPr>
           <w:ilvl w:val="0"/>
-          <w:numId w:val="3"/>
-        </w:numPr>
-        <w:spacing w:before="100" w:beforeAutospacing="1" w:after="100" w:afterAutospacing="1" w:line="240" w:lineRule="auto"/>
-        <w:rPr>
-          <w:rFonts w:ascii="Times New Roman" w:eastAsia="Times New Roman" w:hAnsi="Times New Roman" w:cs="Times New Roman"/>
-          <w:sz w:val="24"/>
-          <w:szCs w:val="24"/>
-          <w:lang w:eastAsia="tr-TR"/>
-        </w:rPr>
-      </w:pPr>
-      <w:r>
-        <w:rPr>
-          <w:rFonts w:ascii="Times New Roman" w:eastAsia="Times New Roman" w:hAnsi="Times New Roman" w:cs="Times New Roman"/>
-          <w:b/>
-          <w:bCs/>
-          <w:sz w:val="24"/>
-          <w:szCs w:val="24"/>
-          <w:lang w:eastAsia="tr-TR"/>
-        </w:rPr>
-        <w:t>Özelleştirilebilir İçerik:</w:t>
+          <w:numId w:val="7"/>
+        </w:numPr>
+        <w:spacing w:before="100" w:beforeAutospacing="1" w:after="100" w:afterAutospacing="1" w:line="240" w:lineRule="auto"/>
+      </w:pPr>
+      <w:r>
+        <w:rPr>
+          <w:rStyle w:val="Gl"/>
+        </w:rPr>
+        <w:t xml:space="preserve">Yeni Özelliklerin </w:t>
+      </w:r>
+      <w:proofErr w:type="spellStart"/>
+      <w:r>
+        <w:rPr>
+          <w:rStyle w:val="Gl"/>
+        </w:rPr>
+        <w:t>Eklenebilirliği</w:t>
+      </w:r>
+      <w:proofErr w:type="spellEnd"/>
+      <w:r>
+        <w:rPr>
+          <w:rStyle w:val="Gl"/>
+        </w:rPr>
+        <w:t>:</w:t>
       </w:r>
     </w:p>
     <w:p>
       <w:pPr>
         <w:numPr>
           <w:ilvl w:val="1"/>
-          <w:numId w:val="3"/>
-        </w:numPr>
-        <w:spacing w:before="100" w:beforeAutospacing="1" w:after="100" w:afterAutospacing="1" w:line="240" w:lineRule="auto"/>
-        <w:rPr>
-          <w:rFonts w:ascii="Times New Roman" w:eastAsia="Times New Roman" w:hAnsi="Times New Roman" w:cs="Times New Roman"/>
-          <w:sz w:val="24"/>
-          <w:szCs w:val="24"/>
-          <w:lang w:eastAsia="tr-TR"/>
-        </w:rPr>
-      </w:pPr>
-      <w:r>
-        <w:rPr>
-          <w:rFonts w:ascii="Times New Roman" w:eastAsia="Times New Roman" w:hAnsi="Times New Roman" w:cs="Times New Roman"/>
-          <w:sz w:val="24"/>
-          <w:szCs w:val="24"/>
-          <w:lang w:eastAsia="tr-TR"/>
-        </w:rPr>
-        <w:t>Oyuna farklı seviyeler, görevler ve hikaye öğeleri eklenerek çeşitlilik sağlanabilir.</w:t>
+          <w:numId w:val="7"/>
+        </w:numPr>
+        <w:spacing w:before="100" w:beforeAutospacing="1" w:after="100" w:afterAutospacing="1" w:line="240" w:lineRule="auto"/>
+      </w:pPr>
+      <w:r>
+        <w:t xml:space="preserve">Oyuna farklı seviyeler, yeni </w:t>
+      </w:r>
+      <w:proofErr w:type="spellStart"/>
+      <w:r>
+        <w:t>Pikachu</w:t>
+      </w:r>
+      <w:proofErr w:type="spellEnd"/>
+      <w:r>
+        <w:t xml:space="preserve"> karakterleri ve özel görevler eklenerek çeşitlilik sağlanabilir.</w:t>
       </w:r>
     </w:p>
     <w:p>
       <w:pPr>
         <w:numPr>
           <w:ilvl w:val="1"/>
-          <w:numId w:val="3"/>
-        </w:numPr>
-        <w:spacing w:before="100" w:beforeAutospacing="1" w:after="100" w:afterAutospacing="1" w:line="240" w:lineRule="auto"/>
-        <w:rPr>
-          <w:rFonts w:ascii="Times New Roman" w:eastAsia="Times New Roman" w:hAnsi="Times New Roman" w:cs="Times New Roman"/>
-          <w:sz w:val="24"/>
-          <w:szCs w:val="24"/>
-          <w:lang w:eastAsia="tr-TR"/>
-        </w:rPr>
-      </w:pPr>
-      <w:r>
-        <w:rPr>
-          <w:rFonts w:ascii="Times New Roman" w:eastAsia="Times New Roman" w:hAnsi="Times New Roman" w:cs="Times New Roman"/>
-          <w:sz w:val="24"/>
-          <w:szCs w:val="24"/>
-          <w:lang w:eastAsia="tr-TR"/>
-        </w:rPr>
+          <w:numId w:val="7"/>
+        </w:numPr>
+        <w:spacing w:before="100" w:beforeAutospacing="1" w:after="100" w:afterAutospacing="1" w:line="240" w:lineRule="auto"/>
+      </w:pPr>
+      <w:r>
         <w:lastRenderedPageBreak/>
-        <w:t>Kullanıcı geri bildirimlerine göre kolayca yeni özellikler geliştirilebilir.</w:t>
+        <w:t>Kullanıcı geri bildirimlerine göre oyun geliştirilerek daha geniş bir kitleye hitap edebilir.</w:t>
       </w:r>
     </w:p>
     <w:p>
       <w:pPr>
         <w:numPr>
           <w:ilvl w:val="0"/>
-          <w:numId w:val="3"/>
-        </w:numPr>
-        <w:spacing w:before="100" w:beforeAutospacing="1" w:after="100" w:afterAutospacing="1" w:line="240" w:lineRule="auto"/>
-        <w:rPr>
-          <w:rFonts w:ascii="Times New Roman" w:eastAsia="Times New Roman" w:hAnsi="Times New Roman" w:cs="Times New Roman"/>
-          <w:sz w:val="24"/>
-          <w:szCs w:val="24"/>
-          <w:lang w:eastAsia="tr-TR"/>
-        </w:rPr>
-      </w:pPr>
-      <w:r>
-        <w:rPr>
-          <w:rFonts w:ascii="Times New Roman" w:eastAsia="Times New Roman" w:hAnsi="Times New Roman" w:cs="Times New Roman"/>
-          <w:b/>
-          <w:bCs/>
-          <w:sz w:val="24"/>
-          <w:szCs w:val="24"/>
-          <w:lang w:eastAsia="tr-TR"/>
+          <w:numId w:val="7"/>
+        </w:numPr>
+        <w:spacing w:before="100" w:beforeAutospacing="1" w:after="100" w:afterAutospacing="1" w:line="240" w:lineRule="auto"/>
+      </w:pPr>
+      <w:r>
+        <w:rPr>
+          <w:rStyle w:val="Gl"/>
         </w:rPr>
         <w:t>Sponsor ve Ortaklıklar:</w:t>
       </w:r>
@@ -847,95 +586,66 @@
       <w:pPr>
         <w:numPr>
           <w:ilvl w:val="1"/>
-          <w:numId w:val="3"/>
-        </w:numPr>
-        <w:spacing w:before="100" w:beforeAutospacing="1" w:after="100" w:afterAutospacing="1" w:line="240" w:lineRule="auto"/>
-        <w:rPr>
-          <w:rFonts w:ascii="Times New Roman" w:eastAsia="Times New Roman" w:hAnsi="Times New Roman" w:cs="Times New Roman"/>
-          <w:sz w:val="24"/>
-          <w:szCs w:val="24"/>
-          <w:lang w:eastAsia="tr-TR"/>
-        </w:rPr>
-      </w:pPr>
-      <w:r>
-        <w:rPr>
-          <w:rFonts w:ascii="Times New Roman" w:eastAsia="Times New Roman" w:hAnsi="Times New Roman" w:cs="Times New Roman"/>
-          <w:sz w:val="24"/>
-          <w:szCs w:val="24"/>
-          <w:lang w:eastAsia="tr-TR"/>
-        </w:rPr>
-        <w:t>Eğitim kurumları veya teknoloji firmalarıyla işbirliği yapılarak proje daha fazla tanıtılabilir.</w:t>
-      </w:r>
-    </w:p>
-    <w:p>
-      <w:pPr>
-        <w:spacing w:after="0" w:line="240" w:lineRule="auto"/>
-        <w:rPr>
-          <w:rFonts w:ascii="Times New Roman" w:eastAsia="Times New Roman" w:hAnsi="Times New Roman" w:cs="Times New Roman"/>
-          <w:sz w:val="24"/>
-          <w:szCs w:val="24"/>
-          <w:lang w:eastAsia="tr-TR"/>
-        </w:rPr>
-      </w:pPr>
-      <w:r>
-        <w:rPr>
-          <w:rFonts w:ascii="Times New Roman" w:eastAsia="Times New Roman" w:hAnsi="Times New Roman" w:cs="Times New Roman"/>
-          <w:sz w:val="24"/>
-          <w:szCs w:val="24"/>
-          <w:lang w:eastAsia="tr-TR"/>
-        </w:rPr>
+          <w:numId w:val="7"/>
+        </w:numPr>
+        <w:spacing w:before="100" w:beforeAutospacing="1" w:after="100" w:afterAutospacing="1" w:line="240" w:lineRule="auto"/>
+      </w:pPr>
+      <w:r>
+        <w:t>Eğitim kurumları, oyun platformları veya teknoloji şirketleriyle işbirliği yapılarak daha geniş bir pazarlama ağı oluşturulabilir.</w:t>
+      </w:r>
+    </w:p>
+    <w:p>
+      <w:pPr>
+        <w:spacing w:after="0"/>
+      </w:pPr>
+      <w:r>
         <w:pict>
-          <v:rect id="_x0000_i1027" style="width:0;height:1.5pt" o:hralign="center" o:hrstd="t" o:hr="t" fillcolor="#a0a0a0" stroked="f"/>
+          <v:rect id="_x0000_i1033" style="width:0;height:1.5pt" o:hralign="center" o:hrstd="t" o:hr="t" fillcolor="#a0a0a0" stroked="f"/>
         </w:pict>
       </w:r>
     </w:p>
     <w:p>
       <w:pPr>
-        <w:spacing w:before="100" w:beforeAutospacing="1" w:after="100" w:afterAutospacing="1" w:line="240" w:lineRule="auto"/>
-        <w:outlineLvl w:val="2"/>
-        <w:rPr>
-          <w:rFonts w:ascii="Times New Roman" w:eastAsia="Times New Roman" w:hAnsi="Times New Roman" w:cs="Times New Roman"/>
-          <w:b/>
-          <w:bCs/>
-          <w:sz w:val="27"/>
-          <w:szCs w:val="27"/>
-          <w:lang w:eastAsia="tr-TR"/>
-        </w:rPr>
-      </w:pPr>
-      <w:r>
-        <w:rPr>
-          <w:rFonts w:ascii="Times New Roman" w:eastAsia="Times New Roman" w:hAnsi="Times New Roman" w:cs="Times New Roman"/>
-          <w:b/>
-          <w:bCs/>
-          <w:sz w:val="27"/>
-          <w:szCs w:val="27"/>
-          <w:lang w:eastAsia="tr-TR"/>
-        </w:rPr>
-        <w:t>4. Tehditler (Threats)</w:t>
+        <w:pStyle w:val="Balk4"/>
+      </w:pPr>
+      <w:r>
+        <w:rPr>
+          <w:rStyle w:val="Gl"/>
+          <w:b w:val="0"/>
+          <w:bCs w:val="0"/>
+        </w:rPr>
+        <w:t>4. Tehditler (</w:t>
+      </w:r>
+      <w:proofErr w:type="spellStart"/>
+      <w:r>
+        <w:rPr>
+          <w:rStyle w:val="Gl"/>
+          <w:b w:val="0"/>
+          <w:bCs w:val="0"/>
+        </w:rPr>
+        <w:t>Threats</w:t>
+      </w:r>
+      <w:proofErr w:type="spellEnd"/>
+      <w:r>
+        <w:rPr>
+          <w:rStyle w:val="Gl"/>
+          <w:b w:val="0"/>
+          <w:bCs w:val="0"/>
+        </w:rPr>
+        <w:t>)</w:t>
       </w:r>
     </w:p>
     <w:p>
       <w:pPr>
         <w:numPr>
           <w:ilvl w:val="0"/>
-          <w:numId w:val="4"/>
-        </w:numPr>
-        <w:spacing w:before="100" w:beforeAutospacing="1" w:after="100" w:afterAutospacing="1" w:line="240" w:lineRule="auto"/>
-        <w:rPr>
-          <w:rFonts w:ascii="Times New Roman" w:eastAsia="Times New Roman" w:hAnsi="Times New Roman" w:cs="Times New Roman"/>
-          <w:sz w:val="24"/>
-          <w:szCs w:val="24"/>
-          <w:lang w:eastAsia="tr-TR"/>
-        </w:rPr>
-      </w:pPr>
-      <w:r>
-        <w:rPr>
-          <w:rFonts w:ascii="Times New Roman" w:eastAsia="Times New Roman" w:hAnsi="Times New Roman" w:cs="Times New Roman"/>
-          <w:b/>
-          <w:bCs/>
-          <w:sz w:val="24"/>
-          <w:szCs w:val="24"/>
-          <w:lang w:eastAsia="tr-TR"/>
+          <w:numId w:val="8"/>
+        </w:numPr>
+        <w:spacing w:before="100" w:beforeAutospacing="1" w:after="100" w:afterAutospacing="1" w:line="240" w:lineRule="auto"/>
+      </w:pPr>
+      <w:r>
+        <w:rPr>
+          <w:rStyle w:val="Gl"/>
         </w:rPr>
         <w:t>Yüksek Rekabet:</w:t>
       </w:r>
@@ -944,48 +654,25 @@
       <w:pPr>
         <w:numPr>
           <w:ilvl w:val="1"/>
-          <w:numId w:val="4"/>
-        </w:numPr>
-        <w:spacing w:before="100" w:beforeAutospacing="1" w:after="100" w:afterAutospacing="1" w:line="240" w:lineRule="auto"/>
-        <w:rPr>
-          <w:rFonts w:ascii="Times New Roman" w:eastAsia="Times New Roman" w:hAnsi="Times New Roman" w:cs="Times New Roman"/>
-          <w:sz w:val="24"/>
-          <w:szCs w:val="24"/>
-          <w:lang w:eastAsia="tr-TR"/>
-        </w:rPr>
-      </w:pPr>
-      <w:r>
-        <w:rPr>
-          <w:rFonts w:ascii="Times New Roman" w:eastAsia="Times New Roman" w:hAnsi="Times New Roman" w:cs="Times New Roman"/>
-          <w:sz w:val="24"/>
-          <w:szCs w:val="24"/>
-          <w:lang w:eastAsia="tr-TR"/>
-        </w:rPr>
-        <w:t>AR tabanlı oyun ve eğitim uygulamaları hızla çoğalıyor. Daha büyük firmaların projeleri rekabet yaratabilir.</w:t>
+          <w:numId w:val="8"/>
+        </w:numPr>
+        <w:spacing w:before="100" w:beforeAutospacing="1" w:after="100" w:afterAutospacing="1" w:line="240" w:lineRule="auto"/>
+      </w:pPr>
+      <w:r>
+        <w:t>AR tabanlı oyun ve eğitim uygulamalarının sayısı hızla artmakta. Daha büyük firmalar tarafından geliştirilen projeler, oyunun pazar payını sınırlayabilir.</w:t>
       </w:r>
     </w:p>
     <w:p>
       <w:pPr>
         <w:numPr>
           <w:ilvl w:val="0"/>
-          <w:numId w:val="4"/>
-        </w:numPr>
-        <w:spacing w:before="100" w:beforeAutospacing="1" w:after="100" w:afterAutospacing="1" w:line="240" w:lineRule="auto"/>
-        <w:rPr>
-          <w:rFonts w:ascii="Times New Roman" w:eastAsia="Times New Roman" w:hAnsi="Times New Roman" w:cs="Times New Roman"/>
-          <w:sz w:val="24"/>
-          <w:szCs w:val="24"/>
-          <w:lang w:eastAsia="tr-TR"/>
-        </w:rPr>
-      </w:pPr>
-      <w:r>
-        <w:rPr>
-          <w:rFonts w:ascii="Times New Roman" w:eastAsia="Times New Roman" w:hAnsi="Times New Roman" w:cs="Times New Roman"/>
-          <w:b/>
-          <w:bCs/>
-          <w:sz w:val="24"/>
-          <w:szCs w:val="24"/>
-          <w:lang w:eastAsia="tr-TR"/>
+          <w:numId w:val="8"/>
+        </w:numPr>
+        <w:spacing w:before="100" w:beforeAutospacing="1" w:after="100" w:afterAutospacing="1" w:line="240" w:lineRule="auto"/>
+      </w:pPr>
+      <w:r>
+        <w:rPr>
+          <w:rStyle w:val="Gl"/>
         </w:rPr>
         <w:t>Teknolojik Riskler:</w:t>
       </w:r>
@@ -994,72 +681,37 @@
       <w:pPr>
         <w:numPr>
           <w:ilvl w:val="1"/>
-          <w:numId w:val="4"/>
-        </w:numPr>
-        <w:spacing w:before="100" w:beforeAutospacing="1" w:after="100" w:afterAutospacing="1" w:line="240" w:lineRule="auto"/>
-        <w:rPr>
-          <w:rFonts w:ascii="Times New Roman" w:eastAsia="Times New Roman" w:hAnsi="Times New Roman" w:cs="Times New Roman"/>
-          <w:sz w:val="24"/>
-          <w:szCs w:val="24"/>
-          <w:lang w:eastAsia="tr-TR"/>
-        </w:rPr>
-      </w:pPr>
-      <w:r>
-        <w:rPr>
-          <w:rFonts w:ascii="Times New Roman" w:eastAsia="Times New Roman" w:hAnsi="Times New Roman" w:cs="Times New Roman"/>
-          <w:sz w:val="24"/>
-          <w:szCs w:val="24"/>
-          <w:lang w:eastAsia="tr-TR"/>
-        </w:rPr>
-        <w:t>AR cihazlarının veya yazılımlarının güncellenmesiyle uyumluluk sorunları yaşanabilir.</w:t>
+          <w:numId w:val="8"/>
+        </w:numPr>
+        <w:spacing w:before="100" w:beforeAutospacing="1" w:after="100" w:afterAutospacing="1" w:line="240" w:lineRule="auto"/>
+      </w:pPr>
+      <w:r>
+        <w:t>AR teknolojisinin güncellemeleri veya yeni cihazlarla uyumluluk sorunları yaşanabilir.</w:t>
       </w:r>
     </w:p>
     <w:p>
       <w:pPr>
         <w:numPr>
           <w:ilvl w:val="1"/>
-          <w:numId w:val="4"/>
-        </w:numPr>
-        <w:spacing w:before="100" w:beforeAutospacing="1" w:after="100" w:afterAutospacing="1" w:line="240" w:lineRule="auto"/>
-        <w:rPr>
-          <w:rFonts w:ascii="Times New Roman" w:eastAsia="Times New Roman" w:hAnsi="Times New Roman" w:cs="Times New Roman"/>
-          <w:sz w:val="24"/>
-          <w:szCs w:val="24"/>
-          <w:lang w:eastAsia="tr-TR"/>
-        </w:rPr>
-      </w:pPr>
-      <w:r>
-        <w:rPr>
-          <w:rFonts w:ascii="Times New Roman" w:eastAsia="Times New Roman" w:hAnsi="Times New Roman" w:cs="Times New Roman"/>
-          <w:sz w:val="24"/>
-          <w:szCs w:val="24"/>
-          <w:lang w:eastAsia="tr-TR"/>
-        </w:rPr>
-        <w:t>Mobil cihazlarda batarya tüketimi ve ısınma gibi performans problemleri oluşabilir.</w:t>
+          <w:numId w:val="8"/>
+        </w:numPr>
+        <w:spacing w:before="100" w:beforeAutospacing="1" w:after="100" w:afterAutospacing="1" w:line="240" w:lineRule="auto"/>
+      </w:pPr>
+      <w:r>
+        <w:t>Mobil cihazlarda yüksek batarya tüketimi ve ısınma gibi performans problemleri kullanıcı memnuniyetini etkileyebilir.</w:t>
       </w:r>
     </w:p>
     <w:p>
       <w:pPr>
         <w:numPr>
           <w:ilvl w:val="0"/>
-          <w:numId w:val="4"/>
-        </w:numPr>
-        <w:spacing w:before="100" w:beforeAutospacing="1" w:after="100" w:afterAutospacing="1" w:line="240" w:lineRule="auto"/>
-        <w:rPr>
-          <w:rFonts w:ascii="Times New Roman" w:eastAsia="Times New Roman" w:hAnsi="Times New Roman" w:cs="Times New Roman"/>
-          <w:sz w:val="24"/>
-          <w:szCs w:val="24"/>
-          <w:lang w:eastAsia="tr-TR"/>
-        </w:rPr>
-      </w:pPr>
-      <w:r>
-        <w:rPr>
-          <w:rFonts w:ascii="Times New Roman" w:eastAsia="Times New Roman" w:hAnsi="Times New Roman" w:cs="Times New Roman"/>
-          <w:b/>
-          <w:bCs/>
-          <w:sz w:val="24"/>
-          <w:szCs w:val="24"/>
-          <w:lang w:eastAsia="tr-TR"/>
+          <w:numId w:val="8"/>
+        </w:numPr>
+        <w:spacing w:before="100" w:beforeAutospacing="1" w:after="100" w:afterAutospacing="1" w:line="240" w:lineRule="auto"/>
+      </w:pPr>
+      <w:r>
+        <w:rPr>
+          <w:rStyle w:val="Gl"/>
         </w:rPr>
         <w:t>Kullanıcı Deneyimi Sorunları:</w:t>
       </w:r>
@@ -1068,48 +720,30 @@
       <w:pPr>
         <w:numPr>
           <w:ilvl w:val="1"/>
-          <w:numId w:val="4"/>
-        </w:numPr>
-        <w:spacing w:before="100" w:beforeAutospacing="1" w:after="100" w:afterAutospacing="1" w:line="240" w:lineRule="auto"/>
-        <w:rPr>
-          <w:rFonts w:ascii="Times New Roman" w:eastAsia="Times New Roman" w:hAnsi="Times New Roman" w:cs="Times New Roman"/>
-          <w:sz w:val="24"/>
-          <w:szCs w:val="24"/>
-          <w:lang w:eastAsia="tr-TR"/>
-        </w:rPr>
-      </w:pPr>
-      <w:r>
-        <w:rPr>
-          <w:rFonts w:ascii="Times New Roman" w:eastAsia="Times New Roman" w:hAnsi="Times New Roman" w:cs="Times New Roman"/>
-          <w:sz w:val="24"/>
-          <w:szCs w:val="24"/>
-          <w:lang w:eastAsia="tr-TR"/>
-        </w:rPr>
-        <w:t>Yüzey algılama başarısız olursa kullanıcıların uygulamadan memnun kalmama riski vardır.</w:t>
+          <w:numId w:val="8"/>
+        </w:numPr>
+        <w:spacing w:before="100" w:beforeAutospacing="1" w:after="100" w:afterAutospacing="1" w:line="240" w:lineRule="auto"/>
+      </w:pPr>
+      <w:proofErr w:type="spellStart"/>
+      <w:r>
+        <w:t>Pikachu</w:t>
+      </w:r>
+      <w:proofErr w:type="spellEnd"/>
+      <w:r>
+        <w:t xml:space="preserve"> yerleştirme veya yüzey algılama hataları, oyuncuların oyundan keyif almamasına yol açabilir.</w:t>
       </w:r>
     </w:p>
     <w:p>
       <w:pPr>
         <w:numPr>
           <w:ilvl w:val="0"/>
-          <w:numId w:val="4"/>
-        </w:numPr>
-        <w:spacing w:before="100" w:beforeAutospacing="1" w:after="100" w:afterAutospacing="1" w:line="240" w:lineRule="auto"/>
-        <w:rPr>
-          <w:rFonts w:ascii="Times New Roman" w:eastAsia="Times New Roman" w:hAnsi="Times New Roman" w:cs="Times New Roman"/>
-          <w:sz w:val="24"/>
-          <w:szCs w:val="24"/>
-          <w:lang w:eastAsia="tr-TR"/>
-        </w:rPr>
-      </w:pPr>
-      <w:r>
-        <w:rPr>
-          <w:rFonts w:ascii="Times New Roman" w:eastAsia="Times New Roman" w:hAnsi="Times New Roman" w:cs="Times New Roman"/>
-          <w:b/>
-          <w:bCs/>
-          <w:sz w:val="24"/>
-          <w:szCs w:val="24"/>
-          <w:lang w:eastAsia="tr-TR"/>
+          <w:numId w:val="8"/>
+        </w:numPr>
+        <w:spacing w:before="100" w:beforeAutospacing="1" w:after="100" w:afterAutospacing="1" w:line="240" w:lineRule="auto"/>
+      </w:pPr>
+      <w:r>
+        <w:rPr>
+          <w:rStyle w:val="Gl"/>
         </w:rPr>
         <w:t>Erişim Sınırlamaları:</w:t>
       </w:r>
@@ -1118,24 +752,12 @@
       <w:pPr>
         <w:numPr>
           <w:ilvl w:val="1"/>
-          <w:numId w:val="4"/>
-        </w:numPr>
-        <w:spacing w:before="100" w:beforeAutospacing="1" w:after="100" w:afterAutospacing="1" w:line="240" w:lineRule="auto"/>
-        <w:rPr>
-          <w:rFonts w:ascii="Times New Roman" w:eastAsia="Times New Roman" w:hAnsi="Times New Roman" w:cs="Times New Roman"/>
-          <w:sz w:val="24"/>
-          <w:szCs w:val="24"/>
-          <w:lang w:eastAsia="tr-TR"/>
-        </w:rPr>
-      </w:pPr>
-      <w:r>
-        <w:rPr>
-          <w:rFonts w:ascii="Times New Roman" w:eastAsia="Times New Roman" w:hAnsi="Times New Roman" w:cs="Times New Roman"/>
-          <w:sz w:val="24"/>
-          <w:szCs w:val="24"/>
-          <w:lang w:eastAsia="tr-TR"/>
-        </w:rPr>
-        <w:t>Mobil cihazı olmayan veya AR teknolojisine aşina olmayan kullanıcılar projeyi deneyimleyemez.</w:t>
+          <w:numId w:val="8"/>
+        </w:numPr>
+        <w:spacing w:before="100" w:beforeAutospacing="1" w:after="100" w:afterAutospacing="1" w:line="240" w:lineRule="auto"/>
+      </w:pPr>
+      <w:r>
+        <w:t>AR uyumlu cihazlara sahip olmayan kullanıcılar oyunu deneyimleyemez. Bu da potansiyel kullanıcı sayısını sınırlayabilir.</w:t>
       </w:r>
     </w:p>
     <w:p>
@@ -1272,6 +894,123 @@
     </w:lvl>
   </w:abstractNum>
   <w:abstractNum w:abstractNumId="1" w15:restartNumberingAfterBreak="0">
+    <w:nsid w:val="0B0F5D02"/>
+    <w:multiLevelType w:val="multilevel"/>
+    <w:tmpl w:val="B6288D62"/>
+    <w:lvl w:ilvl="0">
+      <w:start w:val="1"/>
+      <w:numFmt w:val="decimal"/>
+      <w:lvlText w:val="%1."/>
+      <w:lvlJc w:val="left"/>
+      <w:pPr>
+        <w:tabs>
+          <w:tab w:val="num" w:pos="720"/>
+        </w:tabs>
+        <w:ind w:left="720" w:hanging="360"/>
+      </w:pPr>
+    </w:lvl>
+    <w:lvl w:ilvl="1">
+      <w:start w:val="1"/>
+      <w:numFmt w:val="bullet"/>
+      <w:lvlText w:val="o"/>
+      <w:lvlJc w:val="left"/>
+      <w:pPr>
+        <w:tabs>
+          <w:tab w:val="num" w:pos="1440"/>
+        </w:tabs>
+        <w:ind w:left="1440" w:hanging="360"/>
+      </w:pPr>
+      <w:rPr>
+        <w:rFonts w:ascii="Courier New" w:hAnsi="Courier New" w:hint="default"/>
+        <w:sz w:val="20"/>
+      </w:rPr>
+    </w:lvl>
+    <w:lvl w:ilvl="2" w:tentative="1">
+      <w:start w:val="1"/>
+      <w:numFmt w:val="decimal"/>
+      <w:lvlText w:val="%3."/>
+      <w:lvlJc w:val="left"/>
+      <w:pPr>
+        <w:tabs>
+          <w:tab w:val="num" w:pos="2160"/>
+        </w:tabs>
+        <w:ind w:left="2160" w:hanging="360"/>
+      </w:pPr>
+    </w:lvl>
+    <w:lvl w:ilvl="3" w:tentative="1">
+      <w:start w:val="1"/>
+      <w:numFmt w:val="decimal"/>
+      <w:lvlText w:val="%4."/>
+      <w:lvlJc w:val="left"/>
+      <w:pPr>
+        <w:tabs>
+          <w:tab w:val="num" w:pos="2880"/>
+        </w:tabs>
+        <w:ind w:left="2880" w:hanging="360"/>
+      </w:pPr>
+    </w:lvl>
+    <w:lvl w:ilvl="4" w:tentative="1">
+      <w:start w:val="1"/>
+      <w:numFmt w:val="decimal"/>
+      <w:lvlText w:val="%5."/>
+      <w:lvlJc w:val="left"/>
+      <w:pPr>
+        <w:tabs>
+          <w:tab w:val="num" w:pos="3600"/>
+        </w:tabs>
+        <w:ind w:left="3600" w:hanging="360"/>
+      </w:pPr>
+    </w:lvl>
+    <w:lvl w:ilvl="5" w:tentative="1">
+      <w:start w:val="1"/>
+      <w:numFmt w:val="decimal"/>
+      <w:lvlText w:val="%6."/>
+      <w:lvlJc w:val="left"/>
+      <w:pPr>
+        <w:tabs>
+          <w:tab w:val="num" w:pos="4320"/>
+        </w:tabs>
+        <w:ind w:left="4320" w:hanging="360"/>
+      </w:pPr>
+    </w:lvl>
+    <w:lvl w:ilvl="6" w:tentative="1">
+      <w:start w:val="1"/>
+      <w:numFmt w:val="decimal"/>
+      <w:lvlText w:val="%7."/>
+      <w:lvlJc w:val="left"/>
+      <w:pPr>
+        <w:tabs>
+          <w:tab w:val="num" w:pos="5040"/>
+        </w:tabs>
+        <w:ind w:left="5040" w:hanging="360"/>
+      </w:pPr>
+    </w:lvl>
+    <w:lvl w:ilvl="7" w:tentative="1">
+      <w:start w:val="1"/>
+      <w:numFmt w:val="decimal"/>
+      <w:lvlText w:val="%8."/>
+      <w:lvlJc w:val="left"/>
+      <w:pPr>
+        <w:tabs>
+          <w:tab w:val="num" w:pos="5760"/>
+        </w:tabs>
+        <w:ind w:left="5760" w:hanging="360"/>
+      </w:pPr>
+    </w:lvl>
+    <w:lvl w:ilvl="8" w:tentative="1">
+      <w:start w:val="1"/>
+      <w:numFmt w:val="decimal"/>
+      <w:lvlText w:val="%9."/>
+      <w:lvlJc w:val="left"/>
+      <w:pPr>
+        <w:tabs>
+          <w:tab w:val="num" w:pos="6480"/>
+        </w:tabs>
+        <w:ind w:left="6480" w:hanging="360"/>
+      </w:pPr>
+    </w:lvl>
+  </w:abstractNum>
+  <w:abstractNum w:abstractNumId="2" w15:restartNumberingAfterBreak="0">
     <w:nsid w:val="20853513"/>
     <w:multiLevelType w:val="multilevel"/>
     <w:tmpl w:val="CB80A8A8"/>
@@ -1388,7 +1127,124 @@
       </w:pPr>
     </w:lvl>
   </w:abstractNum>
-  <w:abstractNum w:abstractNumId="2" w15:restartNumberingAfterBreak="0">
+  <w:abstractNum w:abstractNumId="3" w15:restartNumberingAfterBreak="0">
+    <w:nsid w:val="3A0A5169"/>
+    <w:multiLevelType w:val="multilevel"/>
+    <w:tmpl w:val="BAEA32BC"/>
+    <w:lvl w:ilvl="0">
+      <w:start w:val="1"/>
+      <w:numFmt w:val="decimal"/>
+      <w:lvlText w:val="%1."/>
+      <w:lvlJc w:val="left"/>
+      <w:pPr>
+        <w:tabs>
+          <w:tab w:val="num" w:pos="720"/>
+        </w:tabs>
+        <w:ind w:left="720" w:hanging="360"/>
+      </w:pPr>
+    </w:lvl>
+    <w:lvl w:ilvl="1">
+      <w:start w:val="1"/>
+      <w:numFmt w:val="bullet"/>
+      <w:lvlText w:val="o"/>
+      <w:lvlJc w:val="left"/>
+      <w:pPr>
+        <w:tabs>
+          <w:tab w:val="num" w:pos="1440"/>
+        </w:tabs>
+        <w:ind w:left="1440" w:hanging="360"/>
+      </w:pPr>
+      <w:rPr>
+        <w:rFonts w:ascii="Courier New" w:hAnsi="Courier New" w:hint="default"/>
+        <w:sz w:val="20"/>
+      </w:rPr>
+    </w:lvl>
+    <w:lvl w:ilvl="2" w:tentative="1">
+      <w:start w:val="1"/>
+      <w:numFmt w:val="decimal"/>
+      <w:lvlText w:val="%3."/>
+      <w:lvlJc w:val="left"/>
+      <w:pPr>
+        <w:tabs>
+          <w:tab w:val="num" w:pos="2160"/>
+        </w:tabs>
+        <w:ind w:left="2160" w:hanging="360"/>
+      </w:pPr>
+    </w:lvl>
+    <w:lvl w:ilvl="3" w:tentative="1">
+      <w:start w:val="1"/>
+      <w:numFmt w:val="decimal"/>
+      <w:lvlText w:val="%4."/>
+      <w:lvlJc w:val="left"/>
+      <w:pPr>
+        <w:tabs>
+          <w:tab w:val="num" w:pos="2880"/>
+        </w:tabs>
+        <w:ind w:left="2880" w:hanging="360"/>
+      </w:pPr>
+    </w:lvl>
+    <w:lvl w:ilvl="4" w:tentative="1">
+      <w:start w:val="1"/>
+      <w:numFmt w:val="decimal"/>
+      <w:lvlText w:val="%5."/>
+      <w:lvlJc w:val="left"/>
+      <w:pPr>
+        <w:tabs>
+          <w:tab w:val="num" w:pos="3600"/>
+        </w:tabs>
+        <w:ind w:left="3600" w:hanging="360"/>
+      </w:pPr>
+    </w:lvl>
+    <w:lvl w:ilvl="5" w:tentative="1">
+      <w:start w:val="1"/>
+      <w:numFmt w:val="decimal"/>
+      <w:lvlText w:val="%6."/>
+      <w:lvlJc w:val="left"/>
+      <w:pPr>
+        <w:tabs>
+          <w:tab w:val="num" w:pos="4320"/>
+        </w:tabs>
+        <w:ind w:left="4320" w:hanging="360"/>
+      </w:pPr>
+    </w:lvl>
+    <w:lvl w:ilvl="6" w:tentative="1">
+      <w:start w:val="1"/>
+      <w:numFmt w:val="decimal"/>
+      <w:lvlText w:val="%7."/>
+      <w:lvlJc w:val="left"/>
+      <w:pPr>
+        <w:tabs>
+          <w:tab w:val="num" w:pos="5040"/>
+        </w:tabs>
+        <w:ind w:left="5040" w:hanging="360"/>
+      </w:pPr>
+    </w:lvl>
+    <w:lvl w:ilvl="7" w:tentative="1">
+      <w:start w:val="1"/>
+      <w:numFmt w:val="decimal"/>
+      <w:lvlText w:val="%8."/>
+      <w:lvlJc w:val="left"/>
+      <w:pPr>
+        <w:tabs>
+          <w:tab w:val="num" w:pos="5760"/>
+        </w:tabs>
+        <w:ind w:left="5760" w:hanging="360"/>
+      </w:pPr>
+    </w:lvl>
+    <w:lvl w:ilvl="8" w:tentative="1">
+      <w:start w:val="1"/>
+      <w:numFmt w:val="decimal"/>
+      <w:lvlText w:val="%9."/>
+      <w:lvlJc w:val="left"/>
+      <w:pPr>
+        <w:tabs>
+          <w:tab w:val="num" w:pos="6480"/>
+        </w:tabs>
+        <w:ind w:left="6480" w:hanging="360"/>
+      </w:pPr>
+    </w:lvl>
+  </w:abstractNum>
+  <w:abstractNum w:abstractNumId="4" w15:restartNumberingAfterBreak="0">
     <w:nsid w:val="51295A29"/>
     <w:multiLevelType w:val="multilevel"/>
     <w:tmpl w:val="3320DA02"/>
@@ -1505,7 +1361,7 @@
       </w:pPr>
     </w:lvl>
   </w:abstractNum>
-  <w:abstractNum w:abstractNumId="3" w15:restartNumberingAfterBreak="0">
+  <w:abstractNum w:abstractNumId="5" w15:restartNumberingAfterBreak="0">
     <w:nsid w:val="51CE053B"/>
     <w:multiLevelType w:val="multilevel"/>
     <w:tmpl w:val="D5CA2412"/>
@@ -1622,17 +1478,263 @@
       </w:pPr>
     </w:lvl>
   </w:abstractNum>
+  <w:abstractNum w:abstractNumId="6" w15:restartNumberingAfterBreak="0">
+    <w:nsid w:val="5B9A60A5"/>
+    <w:multiLevelType w:val="multilevel"/>
+    <w:tmpl w:val="C87CE8CA"/>
+    <w:lvl w:ilvl="0">
+      <w:start w:val="1"/>
+      <w:numFmt w:val="decimal"/>
+      <w:lvlText w:val="%1."/>
+      <w:lvlJc w:val="left"/>
+      <w:pPr>
+        <w:tabs>
+          <w:tab w:val="num" w:pos="720"/>
+        </w:tabs>
+        <w:ind w:left="720" w:hanging="360"/>
+      </w:pPr>
+    </w:lvl>
+    <w:lvl w:ilvl="1">
+      <w:start w:val="1"/>
+      <w:numFmt w:val="bullet"/>
+      <w:lvlText w:val="o"/>
+      <w:lvlJc w:val="left"/>
+      <w:pPr>
+        <w:tabs>
+          <w:tab w:val="num" w:pos="1440"/>
+        </w:tabs>
+        <w:ind w:left="1440" w:hanging="360"/>
+      </w:pPr>
+      <w:rPr>
+        <w:rFonts w:ascii="Courier New" w:hAnsi="Courier New" w:hint="default"/>
+        <w:sz w:val="20"/>
+      </w:rPr>
+    </w:lvl>
+    <w:lvl w:ilvl="2" w:tentative="1">
+      <w:start w:val="1"/>
+      <w:numFmt w:val="decimal"/>
+      <w:lvlText w:val="%3."/>
+      <w:lvlJc w:val="left"/>
+      <w:pPr>
+        <w:tabs>
+          <w:tab w:val="num" w:pos="2160"/>
+        </w:tabs>
+        <w:ind w:left="2160" w:hanging="360"/>
+      </w:pPr>
+    </w:lvl>
+    <w:lvl w:ilvl="3" w:tentative="1">
+      <w:start w:val="1"/>
+      <w:numFmt w:val="decimal"/>
+      <w:lvlText w:val="%4."/>
+      <w:lvlJc w:val="left"/>
+      <w:pPr>
+        <w:tabs>
+          <w:tab w:val="num" w:pos="2880"/>
+        </w:tabs>
+        <w:ind w:left="2880" w:hanging="360"/>
+      </w:pPr>
+    </w:lvl>
+    <w:lvl w:ilvl="4" w:tentative="1">
+      <w:start w:val="1"/>
+      <w:numFmt w:val="decimal"/>
+      <w:lvlText w:val="%5."/>
+      <w:lvlJc w:val="left"/>
+      <w:pPr>
+        <w:tabs>
+          <w:tab w:val="num" w:pos="3600"/>
+        </w:tabs>
+        <w:ind w:left="3600" w:hanging="360"/>
+      </w:pPr>
+    </w:lvl>
+    <w:lvl w:ilvl="5" w:tentative="1">
+      <w:start w:val="1"/>
+      <w:numFmt w:val="decimal"/>
+      <w:lvlText w:val="%6."/>
+      <w:lvlJc w:val="left"/>
+      <w:pPr>
+        <w:tabs>
+          <w:tab w:val="num" w:pos="4320"/>
+        </w:tabs>
+        <w:ind w:left="4320" w:hanging="360"/>
+      </w:pPr>
+    </w:lvl>
+    <w:lvl w:ilvl="6" w:tentative="1">
+      <w:start w:val="1"/>
+      <w:numFmt w:val="decimal"/>
+      <w:lvlText w:val="%7."/>
+      <w:lvlJc w:val="left"/>
+      <w:pPr>
+        <w:tabs>
+          <w:tab w:val="num" w:pos="5040"/>
+        </w:tabs>
+        <w:ind w:left="5040" w:hanging="360"/>
+      </w:pPr>
+    </w:lvl>
+    <w:lvl w:ilvl="7" w:tentative="1">
+      <w:start w:val="1"/>
+      <w:numFmt w:val="decimal"/>
+      <w:lvlText w:val="%8."/>
+      <w:lvlJc w:val="left"/>
+      <w:pPr>
+        <w:tabs>
+          <w:tab w:val="num" w:pos="5760"/>
+        </w:tabs>
+        <w:ind w:left="5760" w:hanging="360"/>
+      </w:pPr>
+    </w:lvl>
+    <w:lvl w:ilvl="8" w:tentative="1">
+      <w:start w:val="1"/>
+      <w:numFmt w:val="decimal"/>
+      <w:lvlText w:val="%9."/>
+      <w:lvlJc w:val="left"/>
+      <w:pPr>
+        <w:tabs>
+          <w:tab w:val="num" w:pos="6480"/>
+        </w:tabs>
+        <w:ind w:left="6480" w:hanging="360"/>
+      </w:pPr>
+    </w:lvl>
+  </w:abstractNum>
+  <w:abstractNum w:abstractNumId="7" w15:restartNumberingAfterBreak="0">
+    <w:nsid w:val="616E7B1C"/>
+    <w:multiLevelType w:val="multilevel"/>
+    <w:tmpl w:val="83B65F62"/>
+    <w:lvl w:ilvl="0">
+      <w:start w:val="1"/>
+      <w:numFmt w:val="decimal"/>
+      <w:lvlText w:val="%1."/>
+      <w:lvlJc w:val="left"/>
+      <w:pPr>
+        <w:tabs>
+          <w:tab w:val="num" w:pos="720"/>
+        </w:tabs>
+        <w:ind w:left="720" w:hanging="360"/>
+      </w:pPr>
+    </w:lvl>
+    <w:lvl w:ilvl="1">
+      <w:start w:val="1"/>
+      <w:numFmt w:val="bullet"/>
+      <w:lvlText w:val="o"/>
+      <w:lvlJc w:val="left"/>
+      <w:pPr>
+        <w:tabs>
+          <w:tab w:val="num" w:pos="1440"/>
+        </w:tabs>
+        <w:ind w:left="1440" w:hanging="360"/>
+      </w:pPr>
+      <w:rPr>
+        <w:rFonts w:ascii="Courier New" w:hAnsi="Courier New" w:hint="default"/>
+        <w:sz w:val="20"/>
+      </w:rPr>
+    </w:lvl>
+    <w:lvl w:ilvl="2" w:tentative="1">
+      <w:start w:val="1"/>
+      <w:numFmt w:val="decimal"/>
+      <w:lvlText w:val="%3."/>
+      <w:lvlJc w:val="left"/>
+      <w:pPr>
+        <w:tabs>
+          <w:tab w:val="num" w:pos="2160"/>
+        </w:tabs>
+        <w:ind w:left="2160" w:hanging="360"/>
+      </w:pPr>
+    </w:lvl>
+    <w:lvl w:ilvl="3" w:tentative="1">
+      <w:start w:val="1"/>
+      <w:numFmt w:val="decimal"/>
+      <w:lvlText w:val="%4."/>
+      <w:lvlJc w:val="left"/>
+      <w:pPr>
+        <w:tabs>
+          <w:tab w:val="num" w:pos="2880"/>
+        </w:tabs>
+        <w:ind w:left="2880" w:hanging="360"/>
+      </w:pPr>
+    </w:lvl>
+    <w:lvl w:ilvl="4" w:tentative="1">
+      <w:start w:val="1"/>
+      <w:numFmt w:val="decimal"/>
+      <w:lvlText w:val="%5."/>
+      <w:lvlJc w:val="left"/>
+      <w:pPr>
+        <w:tabs>
+          <w:tab w:val="num" w:pos="3600"/>
+        </w:tabs>
+        <w:ind w:left="3600" w:hanging="360"/>
+      </w:pPr>
+    </w:lvl>
+    <w:lvl w:ilvl="5" w:tentative="1">
+      <w:start w:val="1"/>
+      <w:numFmt w:val="decimal"/>
+      <w:lvlText w:val="%6."/>
+      <w:lvlJc w:val="left"/>
+      <w:pPr>
+        <w:tabs>
+          <w:tab w:val="num" w:pos="4320"/>
+        </w:tabs>
+        <w:ind w:left="4320" w:hanging="360"/>
+      </w:pPr>
+    </w:lvl>
+    <w:lvl w:ilvl="6" w:tentative="1">
+      <w:start w:val="1"/>
+      <w:numFmt w:val="decimal"/>
+      <w:lvlText w:val="%7."/>
+      <w:lvlJc w:val="left"/>
+      <w:pPr>
+        <w:tabs>
+          <w:tab w:val="num" w:pos="5040"/>
+        </w:tabs>
+        <w:ind w:left="5040" w:hanging="360"/>
+      </w:pPr>
+    </w:lvl>
+    <w:lvl w:ilvl="7" w:tentative="1">
+      <w:start w:val="1"/>
+      <w:numFmt w:val="decimal"/>
+      <w:lvlText w:val="%8."/>
+      <w:lvlJc w:val="left"/>
+      <w:pPr>
+        <w:tabs>
+          <w:tab w:val="num" w:pos="5760"/>
+        </w:tabs>
+        <w:ind w:left="5760" w:hanging="360"/>
+      </w:pPr>
+    </w:lvl>
+    <w:lvl w:ilvl="8" w:tentative="1">
+      <w:start w:val="1"/>
+      <w:numFmt w:val="decimal"/>
+      <w:lvlText w:val="%9."/>
+      <w:lvlJc w:val="left"/>
+      <w:pPr>
+        <w:tabs>
+          <w:tab w:val="num" w:pos="6480"/>
+        </w:tabs>
+        <w:ind w:left="6480" w:hanging="360"/>
+      </w:pPr>
+    </w:lvl>
+  </w:abstractNum>
   <w:num w:numId="1">
-    <w:abstractNumId w:val="1"/>
+    <w:abstractNumId w:val="2"/>
   </w:num>
   <w:num w:numId="2">
-    <w:abstractNumId w:val="3"/>
+    <w:abstractNumId w:val="5"/>
   </w:num>
   <w:num w:numId="3">
     <w:abstractNumId w:val="0"/>
   </w:num>
   <w:num w:numId="4">
-    <w:abstractNumId w:val="2"/>
+    <w:abstractNumId w:val="4"/>
+  </w:num>
+  <w:num w:numId="5">
+    <w:abstractNumId w:val="6"/>
+  </w:num>
+  <w:num w:numId="6">
+    <w:abstractNumId w:val="1"/>
+  </w:num>
+  <w:num w:numId="7">
+    <w:abstractNumId w:val="3"/>
+  </w:num>
+  <w:num w:numId="8">
+    <w:abstractNumId w:val="7"/>
   </w:num>
 </w:numbering>
 </file>
@@ -2071,6 +2173,29 @@
       <w:lang w:eastAsia="tr-TR"/>
     </w:rPr>
   </w:style>
+  <w:style w:type="paragraph" w:styleId="Balk4">
+    <w:name w:val="heading 4"/>
+    <w:basedOn w:val="Normal"/>
+    <w:next w:val="Normal"/>
+    <w:link w:val="Balk4Char"/>
+    <w:uiPriority w:val="9"/>
+    <w:semiHidden/>
+    <w:unhideWhenUsed/>
+    <w:qFormat/>
+    <w:rsid w:val="00987E08"/>
+    <w:pPr>
+      <w:keepNext/>
+      <w:keepLines/>
+      <w:spacing w:before="40" w:after="0"/>
+      <w:outlineLvl w:val="3"/>
+    </w:pPr>
+    <w:rPr>
+      <w:rFonts w:asciiTheme="majorHAnsi" w:eastAsiaTheme="majorEastAsia" w:hAnsiTheme="majorHAnsi" w:cstheme="majorBidi"/>
+      <w:i/>
+      <w:iCs/>
+      <w:color w:val="2E74B5" w:themeColor="accent1" w:themeShade="BF"/>
+    </w:rPr>
+  </w:style>
   <w:style w:type="character" w:default="1" w:styleId="VarsaylanParagrafYazTipi">
     <w:name w:val="Default Paragraph Font"/>
     <w:uiPriority w:val="1"/>
@@ -2154,6 +2279,20 @@
       <w:sz w:val="24"/>
       <w:szCs w:val="24"/>
       <w:lang w:eastAsia="tr-TR"/>
+    </w:rPr>
+  </w:style>
+  <w:style w:type="character" w:customStyle="1" w:styleId="Balk4Char">
+    <w:name w:val="Başlık 4 Char"/>
+    <w:basedOn w:val="VarsaylanParagrafYazTipi"/>
+    <w:link w:val="Balk4"/>
+    <w:uiPriority w:val="9"/>
+    <w:semiHidden/>
+    <w:rsid w:val="00987E08"/>
+    <w:rPr>
+      <w:rFonts w:asciiTheme="majorHAnsi" w:eastAsiaTheme="majorEastAsia" w:hAnsiTheme="majorHAnsi" w:cstheme="majorBidi"/>
+      <w:i/>
+      <w:iCs/>
+      <w:color w:val="2E74B5" w:themeColor="accent1" w:themeShade="BF"/>
     </w:rPr>
   </w:style>
 </w:styles>

</xml_diff>